<commit_message>
Updated instructions to get vanilla MikTex to build properly on windows
</commit_message>
<xml_diff>
--- a/test_smaller.docx
+++ b/test_smaller.docx
@@ -1,16 +1,17 @@
 
 <file path=word/document.xml><?xml version="1.0" encoding="utf-8"?>
-<w:document xmlns:o="urn:schemas-microsoft-com:office:office" xmlns:r="http://schemas.openxmlformats.org/officeDocument/2006/relationships" xmlns:v="urn:schemas-microsoft-com:vml" xmlns:w="http://schemas.openxmlformats.org/wordprocessingml/2006/main" xmlns:w10="urn:schemas-microsoft-com:office:word" xmlns:wp="http://schemas.openxmlformats.org/drawingml/2006/wordprocessingDrawing">
+<w:document xmlns:o="urn:schemas-microsoft-com:office:office" xmlns:r="http://schemas.openxmlformats.org/officeDocument/2006/relationships" xmlns:v="urn:schemas-microsoft-com:vml" xmlns:w="http://schemas.openxmlformats.org/wordprocessingml/2006/main" xmlns:w10="urn:schemas-microsoft-com:office:word" xmlns:wp="http://schemas.openxmlformats.org/drawingml/2006/wordprocessingDrawing" xmlns:wps="http://schemas.microsoft.com/office/word/2010/wordprocessingShape" xmlns:wpg="http://schemas.microsoft.com/office/word/2010/wordprocessingGroup" xmlns:mc="http://schemas.openxmlformats.org/markup-compatibility/2006" xmlns:wp14="http://schemas.microsoft.com/office/word/2010/wordprocessingDrawing" xmlns:w14="http://schemas.microsoft.com/office/word/2010/wordml" mc:Ignorable="w14 wp14">
   <w:body>
     <w:p>
       <w:pPr>
-        <w:pStyle w:val="style110"/>
+        <w:pStyle w:val="Heading3"/>
         <w:numPr>
           <w:ilvl w:val="2"/>
           <w:numId w:val="1"/>
         </w:numPr>
-        <w:spacing w:after="120" w:before="240"/>
-        <w:contextualSpacing w:val="false"/>
+        <w:spacing w:before="240" w:after="120"/>
+        <w:outlineLvl w:val="2"/>
+        <w:rPr/>
       </w:pPr>
       <w:r>
         <w:rPr/>
@@ -26,7 +27,8 @@
     </w:p>
     <w:p>
       <w:pPr>
-        <w:pStyle w:val="style50"/>
+        <w:pStyle w:val="Textbody"/>
+        <w:rPr/>
       </w:pPr>
       <w:r>
         <w:rPr/>
@@ -37,8 +39,8 @@
       <w:pPr>
         <w:sectPr>
           <w:type w:val="nextPage"/>
-          <w:pgSz w:h="15900" w:w="12286"/>
-          <w:pgMar w:bottom="1134" w:footer="0" w:gutter="0" w:header="0" w:left="1440" w:right="1440" w:top="1134"/>
+          <w:pgSz w:w="12286" w:h="15900"/>
+          <w:pgMar w:left="1440" w:right="1440" w:header="0" w:top="1134" w:footer="0" w:bottom="1134" w:gutter="0"/>
           <w:pgNumType w:fmt="decimal"/>
           <w:formProt w:val="false"/>
           <w:textDirection w:val="lrTb"/>
@@ -47,11 +49,12 @@
     </w:p>
     <w:p>
       <w:pPr>
-        <w:pStyle w:val="style50"/>
+        <w:pStyle w:val="Textbody"/>
+        <w:rPr/>
       </w:pPr>
       <w:r>
         <w:rPr>
-          <w:rStyle w:val="style19"/>
+          <w:rStyle w:val="Captiontitle"/>
         </w:rPr>
         <w:t>Table 1</w:t>
       </w:r>
@@ -59,23 +62,24 @@
       <w:bookmarkEnd w:id="0"/>
       <w:r>
         <w:rPr>
-          <w:rStyle w:val="style19"/>
+          <w:rStyle w:val="Captiontitle"/>
         </w:rPr>
       </w:r>
       <w:r>
         <w:rPr>
-          <w:rStyle w:val="style19"/>
+          <w:rStyle w:val="Captiontitle"/>
         </w:rPr>
         <w:t xml:space="preserve">: </w:t>
       </w:r>
       <w:r>
         <w:rPr/>
-        <w:t xml:space="preserve">Correlations used in microchannel condenser </w:t>
+        <w:t xml:space="preserve">A table </w:t>
       </w:r>
     </w:p>
     <w:p>
       <w:pPr>
-        <w:pStyle w:val="style50"/>
+        <w:pStyle w:val="Textbody"/>
+        <w:rPr/>
       </w:pPr>
       <w:r>
         <w:rPr/>
@@ -83,22 +87,15 @@
     </w:p>
     <w:tbl>
       <w:tblPr>
-        <w:tblW w:type="dxa" w:w="9406"/>
+        <w:tblW w:w="9406" w:type="dxa"/>
         <w:jc w:val="left"/>
-        <w:tblInd w:type="dxa" w:w="0"/>
-        <w:tblBorders>
-          <w:top w:val="none"/>
-          <w:left w:val="none"/>
-          <w:bottom w:val="none"/>
-          <w:insideH w:val="none"/>
-          <w:right w:val="none"/>
-          <w:insideV w:val="none"/>
-        </w:tblBorders>
+        <w:tblInd w:w="0" w:type="dxa"/>
+        <w:tblBorders/>
         <w:tblCellMar>
-          <w:top w:type="dxa" w:w="0"/>
-          <w:left w:type="dxa" w:w="0"/>
-          <w:bottom w:type="dxa" w:w="0"/>
-          <w:right w:type="dxa" w:w="0"/>
+          <w:top w:w="0" w:type="dxa"/>
+          <w:left w:w="0" w:type="dxa"/>
+          <w:bottom w:w="0" w:type="dxa"/>
+          <w:right w:w="0" w:type="dxa"/>
         </w:tblCellMar>
       </w:tblPr>
       <w:tblGrid>
@@ -107,23 +104,17 @@
         <w:gridCol w:w="3136"/>
       </w:tblGrid>
       <w:tr>
-        <w:trPr>
-          <w:cantSplit w:val="false"/>
-        </w:trPr>
+        <w:trPr/>
         <w:tc>
           <w:tcPr>
-            <w:tcW w:type="dxa" w:w="3135"/>
-            <w:tcBorders>
-              <w:top w:val="none"/>
-              <w:left w:val="none"/>
-              <w:bottom w:val="none"/>
-              <w:right w:val="none"/>
-            </w:tcBorders>
+            <w:tcW w:w="3135" w:type="dxa"/>
+            <w:tcBorders/>
             <w:shd w:fill="auto" w:val="clear"/>
           </w:tcPr>
           <w:p>
             <w:pPr>
-              <w:pStyle w:val="style41"/>
+              <w:pStyle w:val="Hlinephr"/>
+              <w:rPr/>
             </w:pPr>
             <w:r>
               <w:rPr/>
@@ -132,18 +123,14 @@
         </w:tc>
         <w:tc>
           <w:tcPr>
-            <w:tcW w:type="dxa" w:w="3135"/>
-            <w:tcBorders>
-              <w:top w:val="none"/>
-              <w:left w:val="none"/>
-              <w:bottom w:val="none"/>
-              <w:right w:val="none"/>
-            </w:tcBorders>
+            <w:tcW w:w="3135" w:type="dxa"/>
+            <w:tcBorders/>
             <w:shd w:fill="auto" w:val="clear"/>
           </w:tcPr>
           <w:p>
             <w:pPr>
-              <w:pStyle w:val="style41"/>
+              <w:pStyle w:val="Hlinephr"/>
+              <w:rPr/>
             </w:pPr>
             <w:r>
               <w:rPr/>
@@ -152,18 +139,14 @@
         </w:tc>
         <w:tc>
           <w:tcPr>
-            <w:tcW w:type="dxa" w:w="3136"/>
-            <w:tcBorders>
-              <w:top w:val="none"/>
-              <w:left w:val="none"/>
-              <w:bottom w:val="none"/>
-              <w:right w:val="none"/>
-            </w:tcBorders>
+            <w:tcW w:w="3136" w:type="dxa"/>
+            <w:tcBorders/>
             <w:shd w:fill="auto" w:val="clear"/>
           </w:tcPr>
           <w:p>
             <w:pPr>
-              <w:pStyle w:val="style41"/>
+              <w:pStyle w:val="Hlinephr"/>
+              <w:rPr/>
             </w:pPr>
             <w:r>
               <w:rPr/>
@@ -172,23 +155,17 @@
         </w:tc>
       </w:tr>
       <w:tr>
-        <w:trPr>
-          <w:cantSplit w:val="false"/>
-        </w:trPr>
+        <w:trPr/>
         <w:tc>
           <w:tcPr>
-            <w:tcW w:type="dxa" w:w="3135"/>
-            <w:tcBorders>
-              <w:top w:val="none"/>
-              <w:left w:val="none"/>
-              <w:bottom w:val="none"/>
-              <w:right w:val="none"/>
-            </w:tcBorders>
+            <w:tcW w:w="3135" w:type="dxa"/>
+            <w:tcBorders/>
             <w:shd w:fill="auto" w:val="clear"/>
           </w:tcPr>
           <w:p>
             <w:pPr>
-              <w:pStyle w:val="style47"/>
+              <w:pStyle w:val="Sty11C"/>
+              <w:rPr/>
             </w:pPr>
             <w:r>
               <w:rPr/>
@@ -198,18 +175,14 @@
         </w:tc>
         <w:tc>
           <w:tcPr>
-            <w:tcW w:type="dxa" w:w="3135"/>
-            <w:tcBorders>
-              <w:top w:val="none"/>
-              <w:left w:val="none"/>
-              <w:bottom w:val="none"/>
-              <w:right w:val="none"/>
-            </w:tcBorders>
+            <w:tcW w:w="3135" w:type="dxa"/>
+            <w:tcBorders/>
             <w:shd w:fill="auto" w:val="clear"/>
           </w:tcPr>
           <w:p>
             <w:pPr>
-              <w:pStyle w:val="style47"/>
+              <w:pStyle w:val="Sty11C"/>
+              <w:rPr/>
             </w:pPr>
             <w:r>
               <w:rPr/>
@@ -219,18 +192,14 @@
         </w:tc>
         <w:tc>
           <w:tcPr>
-            <w:tcW w:type="dxa" w:w="3136"/>
-            <w:tcBorders>
-              <w:top w:val="none"/>
-              <w:left w:val="none"/>
-              <w:bottom w:val="none"/>
-              <w:right w:val="none"/>
-            </w:tcBorders>
+            <w:tcW w:w="3136" w:type="dxa"/>
+            <w:tcBorders/>
             <w:shd w:fill="auto" w:val="clear"/>
           </w:tcPr>
           <w:p>
             <w:pPr>
-              <w:pStyle w:val="style47"/>
+              <w:pStyle w:val="Sty11C"/>
+              <w:rPr/>
             </w:pPr>
             <w:r>
               <w:rPr/>
@@ -240,23 +209,17 @@
         </w:tc>
       </w:tr>
       <w:tr>
-        <w:trPr>
-          <w:cantSplit w:val="false"/>
-        </w:trPr>
+        <w:trPr/>
         <w:tc>
           <w:tcPr>
-            <w:tcW w:type="dxa" w:w="3135"/>
-            <w:tcBorders>
-              <w:top w:val="none"/>
-              <w:left w:val="none"/>
-              <w:bottom w:val="none"/>
-              <w:right w:val="none"/>
-            </w:tcBorders>
+            <w:tcW w:w="3135" w:type="dxa"/>
+            <w:tcBorders/>
             <w:shd w:fill="auto" w:val="clear"/>
           </w:tcPr>
           <w:p>
             <w:pPr>
-              <w:pStyle w:val="style41"/>
+              <w:pStyle w:val="Hlinephr"/>
+              <w:rPr/>
             </w:pPr>
             <w:r>
               <w:rPr/>
@@ -265,18 +228,14 @@
         </w:tc>
         <w:tc>
           <w:tcPr>
-            <w:tcW w:type="dxa" w:w="3135"/>
-            <w:tcBorders>
-              <w:top w:val="none"/>
-              <w:left w:val="none"/>
-              <w:bottom w:val="none"/>
-              <w:right w:val="none"/>
-            </w:tcBorders>
+            <w:tcW w:w="3135" w:type="dxa"/>
+            <w:tcBorders/>
             <w:shd w:fill="auto" w:val="clear"/>
           </w:tcPr>
           <w:p>
             <w:pPr>
-              <w:pStyle w:val="style41"/>
+              <w:pStyle w:val="Hlinephr"/>
+              <w:rPr/>
             </w:pPr>
             <w:r>
               <w:rPr/>
@@ -285,18 +244,14 @@
         </w:tc>
         <w:tc>
           <w:tcPr>
-            <w:tcW w:type="dxa" w:w="3136"/>
-            <w:tcBorders>
-              <w:top w:val="none"/>
-              <w:left w:val="none"/>
-              <w:bottom w:val="none"/>
-              <w:right w:val="none"/>
-            </w:tcBorders>
+            <w:tcW w:w="3136" w:type="dxa"/>
+            <w:tcBorders/>
             <w:shd w:fill="auto" w:val="clear"/>
           </w:tcPr>
           <w:p>
             <w:pPr>
-              <w:pStyle w:val="style41"/>
+              <w:pStyle w:val="Hlinephr"/>
+              <w:rPr/>
             </w:pPr>
             <w:r>
               <w:rPr/>
@@ -305,23 +260,17 @@
         </w:tc>
       </w:tr>
       <w:tr>
-        <w:trPr>
-          <w:cantSplit w:val="false"/>
-        </w:trPr>
+        <w:trPr/>
         <w:tc>
           <w:tcPr>
-            <w:tcW w:type="dxa" w:w="3135"/>
-            <w:tcBorders>
-              <w:top w:val="none"/>
-              <w:left w:val="none"/>
-              <w:bottom w:val="none"/>
-              <w:right w:val="none"/>
-            </w:tcBorders>
+            <w:tcW w:w="3135" w:type="dxa"/>
+            <w:tcBorders/>
             <w:shd w:fill="auto" w:val="clear"/>
           </w:tcPr>
           <w:p>
             <w:pPr>
-              <w:pStyle w:val="style47"/>
+              <w:pStyle w:val="Sty11C"/>
+              <w:rPr/>
             </w:pPr>
             <w:r>
               <w:rPr/>
@@ -331,18 +280,14 @@
         </w:tc>
         <w:tc>
           <w:tcPr>
-            <w:tcW w:type="dxa" w:w="3135"/>
-            <w:tcBorders>
-              <w:top w:val="none"/>
-              <w:left w:val="none"/>
-              <w:bottom w:val="none"/>
-              <w:right w:val="none"/>
-            </w:tcBorders>
+            <w:tcW w:w="3135" w:type="dxa"/>
+            <w:tcBorders/>
             <w:shd w:fill="auto" w:val="clear"/>
           </w:tcPr>
           <w:p>
             <w:pPr>
-              <w:pStyle w:val="style47"/>
+              <w:pStyle w:val="Sty11C"/>
+              <w:rPr/>
             </w:pPr>
             <w:r>
               <w:rPr/>
@@ -352,18 +297,14 @@
         </w:tc>
         <w:tc>
           <w:tcPr>
-            <w:tcW w:type="dxa" w:w="3136"/>
-            <w:tcBorders>
-              <w:top w:val="none"/>
-              <w:left w:val="none"/>
-              <w:bottom w:val="none"/>
-              <w:right w:val="none"/>
-            </w:tcBorders>
+            <w:tcW w:w="3136" w:type="dxa"/>
+            <w:tcBorders/>
             <w:shd w:fill="auto" w:val="clear"/>
           </w:tcPr>
           <w:p>
             <w:pPr>
-              <w:pStyle w:val="style47"/>
+              <w:pStyle w:val="Sty11C"/>
+              <w:rPr/>
             </w:pPr>
             <w:r>
               <w:rPr/>
@@ -377,8 +318,8 @@
       <w:pPr>
         <w:sectPr>
           <w:type w:val="continuous"/>
-          <w:pgSz w:h="15900" w:w="12286"/>
-          <w:pgMar w:bottom="1134" w:footer="0" w:gutter="0" w:header="0" w:left="1440" w:right="1440" w:top="1134"/>
+          <w:pgSz w:w="12286" w:h="15900"/>
+          <w:pgMar w:left="1440" w:right="1440" w:header="0" w:top="1134" w:footer="0" w:bottom="1134" w:gutter="0"/>
           <w:formProt w:val="false"/>
           <w:textDirection w:val="lrTb"/>
         </w:sectPr>
@@ -386,7 +327,8 @@
     </w:p>
     <w:p>
       <w:pPr>
-        <w:pStyle w:val="style48"/>
+        <w:pStyle w:val="Firstlineindent"/>
+        <w:rPr/>
       </w:pPr>
       <w:r>
         <w:rPr/>
@@ -394,7 +336,7 @@
       </w:r>
       <w:r>
         <w:rPr>
-          <w:rStyle w:val="style15"/>
+          <w:rStyle w:val="Referenceref"/>
         </w:rPr>
         <w:fldChar w:fldCharType="begin"/>
       </w:r>
@@ -417,11 +359,13 @@
     </w:p>
     <w:p>
       <w:pPr>
-        <w:pStyle w:val="style108"/>
+        <w:pStyle w:val="Heading2"/>
         <w:numPr>
           <w:ilvl w:val="1"/>
           <w:numId w:val="1"/>
         </w:numPr>
+        <w:outlineLvl w:val="1"/>
+        <w:rPr/>
       </w:pPr>
       <w:r>
         <w:rPr/>
@@ -437,22 +381,15 @@
     </w:p>
     <w:tbl>
       <w:tblPr>
-        <w:tblW w:type="dxa" w:w="9406"/>
+        <w:tblW w:w="9406" w:type="dxa"/>
         <w:jc w:val="left"/>
-        <w:tblInd w:type="dxa" w:w="0"/>
-        <w:tblBorders>
-          <w:top w:val="none"/>
-          <w:left w:val="none"/>
-          <w:bottom w:val="none"/>
-          <w:insideH w:val="none"/>
-          <w:right w:val="none"/>
-          <w:insideV w:val="none"/>
-        </w:tblBorders>
+        <w:tblInd w:w="0" w:type="dxa"/>
+        <w:tblBorders/>
         <w:tblCellMar>
-          <w:top w:type="dxa" w:w="0"/>
-          <w:left w:type="dxa" w:w="0"/>
-          <w:bottom w:type="dxa" w:w="0"/>
-          <w:right w:type="dxa" w:w="0"/>
+          <w:top w:w="0" w:type="dxa"/>
+          <w:left w:w="0" w:type="dxa"/>
+          <w:bottom w:w="0" w:type="dxa"/>
+          <w:right w:w="0" w:type="dxa"/>
         </w:tblCellMar>
       </w:tblPr>
       <w:tblGrid>
@@ -460,35 +397,32 @@
         <w:gridCol w:w="4704"/>
       </w:tblGrid>
       <w:tr>
-        <w:trPr>
-          <w:cantSplit w:val="false"/>
-        </w:trPr>
+        <w:trPr/>
         <w:tc>
           <w:tcPr>
-            <w:tcW w:type="dxa" w:w="4702"/>
-            <w:tcBorders>
-              <w:top w:val="none"/>
-              <w:left w:val="none"/>
-              <w:bottom w:val="none"/>
-              <w:right w:val="none"/>
-            </w:tcBorders>
+            <w:tcW w:w="4702" w:type="dxa"/>
+            <w:tcBorders/>
             <w:shd w:fill="auto" w:val="clear"/>
           </w:tcPr>
           <w:p>
             <w:pPr>
-              <w:pStyle w:val="style45"/>
+              <w:pStyle w:val="Equp"/>
+              <w:rPr/>
             </w:pPr>
             <w:r>
               <w:rPr/>
             </w:r>
             <w:r>
               <w:rPr/>
-              <w:t xml:space="preserve"> </w:t>
             </w:r>
             <m:oMath xmlns:m="http://schemas.openxmlformats.org/officeDocument/2006/math">
               <m:sSup>
                 <m:e>
                   <m:r>
+                    <m:rPr>
+                      <m:lit/>
+                      <m:nor/>
+                    </m:rPr>
                     <w:rPr>
                       <w:rFonts w:ascii="Cambria Math" w:hAnsi="Cambria Math"/>
                     </w:rPr>
@@ -497,6 +431,10 @@
                 </m:e>
                 <m:sup>
                   <m:r>
+                    <m:rPr>
+                      <m:lit/>
+                      <m:nor/>
+                    </m:rPr>
                     <w:rPr>
                       <w:rFonts w:ascii="Cambria Math" w:hAnsi="Cambria Math"/>
                     </w:rPr>
@@ -513,6 +451,10 @@
               <m:sSup>
                 <m:e>
                   <m:r>
+                    <m:rPr>
+                      <m:lit/>
+                      <m:nor/>
+                    </m:rPr>
                     <w:rPr>
                       <w:rFonts w:ascii="Cambria Math" w:hAnsi="Cambria Math"/>
                     </w:rPr>
@@ -521,6 +463,10 @@
                 </m:e>
                 <m:sup>
                   <m:r>
+                    <m:rPr>
+                      <m:lit/>
+                      <m:nor/>
+                    </m:rPr>
                     <w:rPr>
                       <w:rFonts w:ascii="Cambria Math" w:hAnsi="Cambria Math"/>
                     </w:rPr>
@@ -537,6 +483,10 @@
               <m:sSup>
                 <m:e>
                   <m:r>
+                    <m:rPr>
+                      <m:lit/>
+                      <m:nor/>
+                    </m:rPr>
                     <w:rPr>
                       <w:rFonts w:ascii="Cambria Math" w:hAnsi="Cambria Math"/>
                     </w:rPr>
@@ -545,6 +495,10 @@
                 </m:e>
                 <m:sup>
                   <m:r>
+                    <m:rPr>
+                      <m:lit/>
+                      <m:nor/>
+                    </m:rPr>
                     <w:rPr>
                       <w:rFonts w:ascii="Cambria Math" w:hAnsi="Cambria Math"/>
                     </w:rPr>
@@ -553,22 +507,22 @@
                 </m:sup>
               </m:sSup>
             </m:oMath>
+            <w:r>
+              <w:rPr/>
+              <w:t xml:space="preserve"> </w:t>
+            </w:r>
           </w:p>
         </w:tc>
         <w:tc>
           <w:tcPr>
-            <w:tcW w:type="dxa" w:w="4704"/>
-            <w:tcBorders>
-              <w:top w:val="none"/>
-              <w:left w:val="none"/>
-              <w:bottom w:val="none"/>
-              <w:right w:val="none"/>
-            </w:tcBorders>
+            <w:tcW w:w="4704" w:type="dxa"/>
+            <w:tcBorders/>
             <w:shd w:fill="auto" w:val="clear"/>
           </w:tcPr>
           <w:p>
             <w:pPr>
-              <w:pStyle w:val="style46"/>
+              <w:pStyle w:val="Equnump"/>
+              <w:rPr/>
             </w:pPr>
             <w:r>
               <w:rPr/>
@@ -580,7 +534,8 @@
     </w:tbl>
     <w:p>
       <w:pPr>
-        <w:pStyle w:val="style51"/>
+        <w:pStyle w:val="LikeTextbody"/>
+        <w:rPr/>
       </w:pPr>
       <w:r>
         <w:rPr/>
@@ -588,11 +543,13 @@
     </w:p>
     <w:p>
       <w:pPr>
-        <w:pStyle w:val="style108"/>
+        <w:pStyle w:val="Heading2"/>
         <w:numPr>
           <w:ilvl w:val="1"/>
           <w:numId w:val="1"/>
         </w:numPr>
+        <w:outlineLvl w:val="1"/>
+        <w:rPr/>
       </w:pPr>
       <w:r>
         <w:rPr/>
@@ -610,8 +567,8 @@
       <w:pPr>
         <w:sectPr>
           <w:type w:val="continuous"/>
-          <w:pgSz w:h="15900" w:w="12286"/>
-          <w:pgMar w:bottom="1134" w:footer="0" w:gutter="0" w:header="0" w:left="1440" w:right="1440" w:top="1134"/>
+          <w:pgSz w:w="12286" w:h="15900"/>
+          <w:pgMar w:left="1440" w:right="1440" w:header="0" w:top="1134" w:footer="0" w:bottom="1134" w:gutter="0"/>
           <w:pgNumType w:fmt="decimal"/>
           <w:formProt w:val="false"/>
           <w:textDirection w:val="lrTb"/>
@@ -620,7 +577,8 @@
     </w:p>
     <w:p>
       <w:pPr>
-        <w:pStyle w:val="style39"/>
+        <w:pStyle w:val="Bigskip"/>
+        <w:rPr/>
       </w:pPr>
       <w:r>
         <w:rPr/>
@@ -628,15 +586,16 @@
     </w:p>
     <w:p>
       <w:pPr>
-        <w:pStyle w:val="style50"/>
+        <w:pStyle w:val="Textbody"/>
+        <w:rPr/>
       </w:pPr>
       <w:r>
         <w:rPr/>
         <w:drawing>
-          <wp:inline distB="0" distL="0" distR="0" distT="0">
+          <wp:inline distT="0" distB="0" distL="0" distR="0">
             <wp:extent cx="3187700" cy="2387600"/>
-            <wp:effectExtent b="0" l="0" r="0" t="0"/>
-            <wp:docPr descr="" id="0" name="Picture"/>
+            <wp:effectExtent l="0" t="0" r="0" b="0"/>
+            <wp:docPr id="1" name="image.png" descr=""/>
             <wp:cNvGraphicFramePr>
               <a:graphicFrameLocks xmlns:a="http://schemas.openxmlformats.org/drawingml/2006/main" noChangeAspect="1"/>
             </wp:cNvGraphicFramePr>
@@ -644,14 +603,13 @@
               <a:graphicData uri="http://schemas.openxmlformats.org/drawingml/2006/picture">
                 <pic:pic xmlns:pic="http://schemas.openxmlformats.org/drawingml/2006/picture">
                   <pic:nvPicPr>
-                    <pic:cNvPr descr="" id="0" name="Picture"/>
+                    <pic:cNvPr id="1" name="image.png" descr=""/>
                     <pic:cNvPicPr>
-                      <a:picLocks noChangeArrowheads="1" noChangeAspect="1"/>
+                      <a:picLocks noChangeAspect="1" noChangeArrowheads="1"/>
                     </pic:cNvPicPr>
                   </pic:nvPicPr>
                   <pic:blipFill>
                     <a:blip r:embed="rId2"/>
-                    <a:srcRect/>
                     <a:stretch>
                       <a:fillRect/>
                     </a:stretch>
@@ -685,7 +643,8 @@
     </w:p>
     <w:p>
       <w:pPr>
-        <w:pStyle w:val="style50"/>
+        <w:pStyle w:val="Textbody"/>
+        <w:rPr/>
       </w:pPr>
       <w:r>
         <w:rPr/>
@@ -693,22 +652,23 @@
     </w:p>
     <w:p>
       <w:pPr>
-        <w:pStyle w:val="style50"/>
+        <w:pStyle w:val="Textbody"/>
+        <w:rPr/>
       </w:pPr>
       <w:r>
         <w:rPr>
-          <w:rStyle w:val="style19"/>
+          <w:rStyle w:val="Captiontitle"/>
         </w:rPr>
         <w:t>Figure 1</w:t>
       </w:r>
       <w:r>
         <w:rPr>
-          <w:rStyle w:val="style19"/>
+          <w:rStyle w:val="Captiontitle"/>
         </w:rPr>
       </w:r>
       <w:r>
         <w:rPr>
-          <w:rStyle w:val="style19"/>
+          <w:rStyle w:val="Captiontitle"/>
         </w:rPr>
         <w:t xml:space="preserve">: </w:t>
       </w:r>
@@ -719,7 +679,8 @@
     </w:p>
     <w:p>
       <w:pPr>
-        <w:pStyle w:val="style39"/>
+        <w:pStyle w:val="Bigskip"/>
+        <w:rPr/>
       </w:pPr>
       <w:r>
         <w:rPr/>
@@ -729,8 +690,8 @@
       <w:pPr>
         <w:sectPr>
           <w:type w:val="continuous"/>
-          <w:pgSz w:h="15900" w:w="12286"/>
-          <w:pgMar w:bottom="1134" w:footer="0" w:gutter="0" w:header="0" w:left="1800" w:right="1800" w:top="1134"/>
+          <w:pgSz w:w="12286" w:h="15900"/>
+          <w:pgMar w:left="1800" w:right="1800" w:header="0" w:top="1134" w:footer="0" w:bottom="1134" w:gutter="0"/>
           <w:formProt w:val="false"/>
           <w:textDirection w:val="lrTb"/>
         </w:sectPr>
@@ -738,11 +699,13 @@
     </w:p>
     <w:p>
       <w:pPr>
-        <w:pStyle w:val="style108"/>
+        <w:pStyle w:val="Heading2"/>
         <w:numPr>
           <w:ilvl w:val="1"/>
           <w:numId w:val="1"/>
         </w:numPr>
+        <w:outlineLvl w:val="1"/>
+        <w:rPr/>
       </w:pPr>
       <w:r>
         <w:rPr/>
@@ -760,8 +723,8 @@
       <w:pPr>
         <w:sectPr>
           <w:type w:val="continuous"/>
-          <w:pgSz w:h="15900" w:w="12286"/>
-          <w:pgMar w:bottom="1134" w:footer="0" w:gutter="0" w:header="0" w:left="1440" w:right="1440" w:top="1134"/>
+          <w:pgSz w:w="12286" w:h="15900"/>
+          <w:pgMar w:left="1440" w:right="1440" w:header="0" w:top="1134" w:footer="0" w:bottom="1134" w:gutter="0"/>
           <w:pgNumType w:fmt="decimal"/>
           <w:formProt w:val="false"/>
           <w:textDirection w:val="lrTb"/>
@@ -770,7 +733,8 @@
     </w:p>
     <w:p>
       <w:pPr>
-        <w:pStyle w:val="style39"/>
+        <w:pStyle w:val="Bigskip"/>
+        <w:rPr/>
       </w:pPr>
       <w:r>
         <w:rPr/>
@@ -778,15 +742,16 @@
     </w:p>
     <w:p>
       <w:pPr>
-        <w:pStyle w:val="style50"/>
+        <w:pStyle w:val="Textbody"/>
+        <w:rPr/>
       </w:pPr>
       <w:r>
         <w:rPr/>
         <w:drawing>
-          <wp:inline distB="0" distL="0" distR="0" distT="0">
+          <wp:inline distT="0" distB="0" distL="0" distR="0">
             <wp:extent cx="2044700" cy="1168400"/>
-            <wp:effectExtent b="0" l="0" r="0" t="0"/>
-            <wp:docPr descr="" id="1" name="Picture"/>
+            <wp:effectExtent l="0" t="0" r="0" b="0"/>
+            <wp:docPr id="2" name="test-figure0.png" descr=""/>
             <wp:cNvGraphicFramePr>
               <a:graphicFrameLocks xmlns:a="http://schemas.openxmlformats.org/drawingml/2006/main" noChangeAspect="1"/>
             </wp:cNvGraphicFramePr>
@@ -794,14 +759,13 @@
               <a:graphicData uri="http://schemas.openxmlformats.org/drawingml/2006/picture">
                 <pic:pic xmlns:pic="http://schemas.openxmlformats.org/drawingml/2006/picture">
                   <pic:nvPicPr>
-                    <pic:cNvPr descr="" id="1" name="Picture"/>
+                    <pic:cNvPr id="2" name="test-figure0.png" descr=""/>
                     <pic:cNvPicPr>
-                      <a:picLocks noChangeArrowheads="1" noChangeAspect="1"/>
+                      <a:picLocks noChangeAspect="1" noChangeArrowheads="1"/>
                     </pic:cNvPicPr>
                   </pic:nvPicPr>
                   <pic:blipFill>
                     <a:blip r:embed="rId3"/>
-                    <a:srcRect/>
                     <a:stretch>
                       <a:fillRect/>
                     </a:stretch>
@@ -835,7 +799,8 @@
     </w:p>
     <w:p>
       <w:pPr>
-        <w:pStyle w:val="style50"/>
+        <w:pStyle w:val="Textbody"/>
+        <w:rPr/>
       </w:pPr>
       <w:r>
         <w:rPr/>
@@ -843,22 +808,23 @@
     </w:p>
     <w:p>
       <w:pPr>
-        <w:pStyle w:val="style50"/>
+        <w:pStyle w:val="Textbody"/>
+        <w:rPr/>
       </w:pPr>
       <w:r>
         <w:rPr>
-          <w:rStyle w:val="style19"/>
+          <w:rStyle w:val="Captiontitle"/>
         </w:rPr>
         <w:t>Figure 2</w:t>
       </w:r>
       <w:r>
         <w:rPr>
-          <w:rStyle w:val="style19"/>
+          <w:rStyle w:val="Captiontitle"/>
         </w:rPr>
       </w:r>
       <w:r>
         <w:rPr>
-          <w:rStyle w:val="style19"/>
+          <w:rStyle w:val="Captiontitle"/>
         </w:rPr>
         <w:t xml:space="preserve">: </w:t>
       </w:r>
@@ -869,7 +835,8 @@
     </w:p>
     <w:p>
       <w:pPr>
-        <w:pStyle w:val="style39"/>
+        <w:pStyle w:val="Bigskip"/>
+        <w:rPr/>
       </w:pPr>
       <w:r>
         <w:rPr/>
@@ -879,8 +846,8 @@
       <w:pPr>
         <w:sectPr>
           <w:type w:val="continuous"/>
-          <w:pgSz w:h="15900" w:w="12286"/>
-          <w:pgMar w:bottom="1134" w:footer="0" w:gutter="0" w:header="0" w:left="1800" w:right="1800" w:top="1134"/>
+          <w:pgSz w:w="12286" w:h="15900"/>
+          <w:pgMar w:left="1800" w:right="1800" w:header="0" w:top="1134" w:footer="0" w:bottom="1134" w:gutter="0"/>
           <w:formProt w:val="false"/>
           <w:textDirection w:val="lrTb"/>
         </w:sectPr>
@@ -888,8 +855,8 @@
     </w:p>
     <w:sectPr>
       <w:type w:val="continuous"/>
-      <w:pgSz w:h="15900" w:w="12286"/>
-      <w:pgMar w:bottom="1134" w:footer="0" w:gutter="0" w:header="0" w:left="1440" w:right="1440" w:top="1134"/>
+      <w:pgSz w:w="12286" w:h="15900"/>
+      <w:pgMar w:left="1440" w:right="1440" w:header="0" w:top="1134" w:footer="0" w:bottom="1134" w:gutter="0"/>
       <w:pgNumType w:fmt="decimal"/>
       <w:formProt w:val="false"/>
       <w:textDirection w:val="lrTb"/>
@@ -899,123 +866,123 @@
 </file>
 
 <file path=word/numbering.xml><?xml version="1.0" encoding="utf-8"?>
-<w:numbering xmlns:w="http://schemas.openxmlformats.org/wordprocessingml/2006/main">
+<w:numbering xmlns:w="http://schemas.openxmlformats.org/wordprocessingml/2006/main" xmlns:o="urn:schemas-microsoft-com:office:office" xmlns:r="http://schemas.openxmlformats.org/officeDocument/2006/relationships" xmlns:v="urn:schemas-microsoft-com:vml">
   <w:abstractNum w:abstractNumId="1">
     <w:lvl w:ilvl="0">
       <w:start w:val="1"/>
-      <w:numFmt w:val="none"/>
+      <w:numFmt w:val="decimal"/>
       <w:suff w:val="nothing"/>
       <w:lvlText w:val=""/>
       <w:lvlJc w:val="left"/>
       <w:pPr>
         <w:tabs>
-          <w:tab w:pos="432" w:val="num"/>
-        </w:tabs>
-        <w:ind w:hanging="432" w:left="432"/>
+          <w:tab w:val="num" w:pos="432"/>
+        </w:tabs>
+        <w:ind w:left="432" w:hanging="432"/>
       </w:pPr>
     </w:lvl>
     <w:lvl w:ilvl="1">
       <w:start w:val="1"/>
-      <w:numFmt w:val="none"/>
+      <w:numFmt w:val="decimal"/>
       <w:suff w:val="nothing"/>
       <w:lvlText w:val=""/>
       <w:lvlJc w:val="left"/>
       <w:pPr>
         <w:tabs>
-          <w:tab w:pos="576" w:val="num"/>
-        </w:tabs>
-        <w:ind w:hanging="576" w:left="576"/>
+          <w:tab w:val="num" w:pos="576"/>
+        </w:tabs>
+        <w:ind w:left="576" w:hanging="576"/>
       </w:pPr>
     </w:lvl>
     <w:lvl w:ilvl="2">
       <w:start w:val="1"/>
-      <w:numFmt w:val="none"/>
+      <w:numFmt w:val="decimal"/>
       <w:suff w:val="nothing"/>
       <w:lvlText w:val=""/>
       <w:lvlJc w:val="left"/>
       <w:pPr>
         <w:tabs>
-          <w:tab w:pos="720" w:val="num"/>
-        </w:tabs>
-        <w:ind w:hanging="720" w:left="720"/>
+          <w:tab w:val="num" w:pos="720"/>
+        </w:tabs>
+        <w:ind w:left="720" w:hanging="720"/>
       </w:pPr>
     </w:lvl>
     <w:lvl w:ilvl="3">
       <w:start w:val="1"/>
-      <w:numFmt w:val="none"/>
+      <w:numFmt w:val="decimal"/>
       <w:suff w:val="nothing"/>
       <w:lvlText w:val=""/>
       <w:lvlJc w:val="left"/>
       <w:pPr>
         <w:tabs>
-          <w:tab w:pos="864" w:val="num"/>
-        </w:tabs>
-        <w:ind w:hanging="864" w:left="864"/>
+          <w:tab w:val="num" w:pos="864"/>
+        </w:tabs>
+        <w:ind w:left="864" w:hanging="864"/>
       </w:pPr>
     </w:lvl>
     <w:lvl w:ilvl="4">
       <w:start w:val="1"/>
-      <w:numFmt w:val="none"/>
+      <w:numFmt w:val="decimal"/>
       <w:suff w:val="nothing"/>
       <w:lvlText w:val=""/>
       <w:lvlJc w:val="left"/>
       <w:pPr>
         <w:tabs>
-          <w:tab w:pos="1008" w:val="num"/>
-        </w:tabs>
-        <w:ind w:hanging="1008" w:left="1008"/>
+          <w:tab w:val="num" w:pos="1008"/>
+        </w:tabs>
+        <w:ind w:left="1008" w:hanging="1008"/>
       </w:pPr>
     </w:lvl>
     <w:lvl w:ilvl="5">
       <w:start w:val="1"/>
-      <w:numFmt w:val="none"/>
+      <w:numFmt w:val="decimal"/>
       <w:suff w:val="nothing"/>
       <w:lvlText w:val=""/>
       <w:lvlJc w:val="left"/>
       <w:pPr>
         <w:tabs>
-          <w:tab w:pos="1152" w:val="num"/>
-        </w:tabs>
-        <w:ind w:hanging="1152" w:left="1152"/>
+          <w:tab w:val="num" w:pos="1152"/>
+        </w:tabs>
+        <w:ind w:left="1152" w:hanging="1152"/>
       </w:pPr>
     </w:lvl>
     <w:lvl w:ilvl="6">
       <w:start w:val="1"/>
-      <w:numFmt w:val="none"/>
+      <w:numFmt w:val="decimal"/>
       <w:suff w:val="nothing"/>
       <w:lvlText w:val=""/>
       <w:lvlJc w:val="left"/>
       <w:pPr>
         <w:tabs>
-          <w:tab w:pos="1296" w:val="num"/>
-        </w:tabs>
-        <w:ind w:hanging="1296" w:left="1296"/>
+          <w:tab w:val="num" w:pos="1296"/>
+        </w:tabs>
+        <w:ind w:left="1296" w:hanging="1296"/>
       </w:pPr>
     </w:lvl>
     <w:lvl w:ilvl="7">
       <w:start w:val="1"/>
-      <w:numFmt w:val="none"/>
+      <w:numFmt w:val="decimal"/>
       <w:suff w:val="nothing"/>
       <w:lvlText w:val=""/>
       <w:lvlJc w:val="left"/>
       <w:pPr>
         <w:tabs>
-          <w:tab w:pos="1440" w:val="num"/>
-        </w:tabs>
-        <w:ind w:hanging="1440" w:left="1440"/>
+          <w:tab w:val="num" w:pos="1440"/>
+        </w:tabs>
+        <w:ind w:left="1440" w:hanging="1440"/>
       </w:pPr>
     </w:lvl>
     <w:lvl w:ilvl="8">
       <w:start w:val="1"/>
-      <w:numFmt w:val="none"/>
+      <w:numFmt w:val="decimal"/>
       <w:suff w:val="nothing"/>
       <w:lvlText w:val=""/>
       <w:lvlJc w:val="left"/>
       <w:pPr>
         <w:tabs>
-          <w:tab w:pos="1584" w:val="num"/>
-        </w:tabs>
-        <w:ind w:hanging="1584" w:left="1584"/>
+          <w:tab w:val="num" w:pos="1584"/>
+        </w:tabs>
+        <w:ind w:left="1584" w:hanging="1584"/>
       </w:pPr>
     </w:lvl>
   </w:abstractNum>
@@ -1027,12 +994,12 @@
       <w:lvlJc w:val="left"/>
       <w:pPr>
         <w:tabs>
-          <w:tab w:pos="504" w:val="num"/>
-        </w:tabs>
-        <w:ind w:hanging="288" w:left="504"/>
+          <w:tab w:val="num" w:pos="504"/>
+        </w:tabs>
+        <w:ind w:left="504" w:hanging="288"/>
       </w:pPr>
       <w:rPr>
-        <w:rFonts w:ascii="Symbol" w:cs="Symbol" w:hAnsi="Symbol" w:hint="default"/>
+        <w:rFonts w:ascii="Symbol" w:hAnsi="Symbol" w:cs="Symbol" w:hint="default"/>
       </w:rPr>
     </w:lvl>
     <w:lvl w:ilvl="1">
@@ -1042,12 +1009,12 @@
       <w:lvlJc w:val="left"/>
       <w:pPr>
         <w:tabs>
-          <w:tab w:pos="792" w:val="num"/>
-        </w:tabs>
-        <w:ind w:hanging="288" w:left="792"/>
+          <w:tab w:val="num" w:pos="792"/>
+        </w:tabs>
+        <w:ind w:left="792" w:hanging="288"/>
       </w:pPr>
       <w:rPr>
-        <w:rFonts w:ascii="OpenSymbol" w:cs="OpenSymbol" w:hAnsi="OpenSymbol" w:hint="default"/>
+        <w:rFonts w:ascii="OpenSymbol" w:hAnsi="OpenSymbol" w:cs="OpenSymbol" w:hint="default"/>
       </w:rPr>
     </w:lvl>
     <w:lvl w:ilvl="2">
@@ -1057,12 +1024,12 @@
       <w:lvlJc w:val="left"/>
       <w:pPr>
         <w:tabs>
-          <w:tab w:pos="1080" w:val="num"/>
-        </w:tabs>
-        <w:ind w:hanging="288" w:left="1080"/>
+          <w:tab w:val="num" w:pos="1080"/>
+        </w:tabs>
+        <w:ind w:left="1080" w:hanging="288"/>
       </w:pPr>
       <w:rPr>
-        <w:rFonts w:ascii="OpenSymbol" w:cs="OpenSymbol" w:hAnsi="OpenSymbol" w:hint="default"/>
+        <w:rFonts w:ascii="OpenSymbol" w:hAnsi="OpenSymbol" w:cs="OpenSymbol" w:hint="default"/>
       </w:rPr>
     </w:lvl>
     <w:lvl w:ilvl="3">
@@ -1072,12 +1039,12 @@
       <w:lvlJc w:val="left"/>
       <w:pPr>
         <w:tabs>
-          <w:tab w:pos="1368" w:val="num"/>
-        </w:tabs>
-        <w:ind w:hanging="288" w:left="1368"/>
+          <w:tab w:val="num" w:pos="1368"/>
+        </w:tabs>
+        <w:ind w:left="1368" w:hanging="288"/>
       </w:pPr>
       <w:rPr>
-        <w:rFonts w:ascii="OpenSymbol" w:cs="OpenSymbol" w:hAnsi="OpenSymbol" w:hint="default"/>
+        <w:rFonts w:ascii="OpenSymbol" w:hAnsi="OpenSymbol" w:cs="OpenSymbol" w:hint="default"/>
       </w:rPr>
     </w:lvl>
     <w:lvl w:ilvl="4">
@@ -1087,9 +1054,9 @@
       <w:lvlJc w:val="left"/>
       <w:pPr>
         <w:tabs>
-          <w:tab w:pos="2160" w:val="num"/>
-        </w:tabs>
-        <w:ind w:hanging="360" w:left="2160"/>
+          <w:tab w:val="num" w:pos="2160"/>
+        </w:tabs>
+        <w:ind w:left="2160" w:hanging="360"/>
       </w:pPr>
     </w:lvl>
     <w:lvl w:ilvl="5">
@@ -1099,9 +1066,9 @@
       <w:lvlJc w:val="left"/>
       <w:pPr>
         <w:tabs>
-          <w:tab w:pos="2520" w:val="num"/>
-        </w:tabs>
-        <w:ind w:hanging="360" w:left="2520"/>
+          <w:tab w:val="num" w:pos="2520"/>
+        </w:tabs>
+        <w:ind w:left="2520" w:hanging="360"/>
       </w:pPr>
     </w:lvl>
     <w:lvl w:ilvl="6">
@@ -1111,9 +1078,9 @@
       <w:lvlJc w:val="left"/>
       <w:pPr>
         <w:tabs>
-          <w:tab w:pos="2880" w:val="num"/>
-        </w:tabs>
-        <w:ind w:hanging="360" w:left="2880"/>
+          <w:tab w:val="num" w:pos="2880"/>
+        </w:tabs>
+        <w:ind w:left="2880" w:hanging="360"/>
       </w:pPr>
     </w:lvl>
     <w:lvl w:ilvl="7">
@@ -1123,9 +1090,9 @@
       <w:lvlJc w:val="left"/>
       <w:pPr>
         <w:tabs>
-          <w:tab w:pos="3240" w:val="num"/>
-        </w:tabs>
-        <w:ind w:hanging="360" w:left="3240"/>
+          <w:tab w:val="num" w:pos="3240"/>
+        </w:tabs>
+        <w:ind w:left="3240" w:hanging="360"/>
       </w:pPr>
     </w:lvl>
     <w:lvl w:ilvl="8">
@@ -1135,9 +1102,9 @@
       <w:lvlJc w:val="left"/>
       <w:pPr>
         <w:tabs>
-          <w:tab w:pos="3600" w:val="num"/>
-        </w:tabs>
-        <w:ind w:hanging="360" w:left="3600"/>
+          <w:tab w:val="num" w:pos="3600"/>
+        </w:tabs>
+        <w:ind w:left="3600" w:hanging="360"/>
       </w:pPr>
     </w:lvl>
   </w:abstractNum>
@@ -1149,9 +1116,9 @@
       <w:lvlJc w:val="left"/>
       <w:pPr>
         <w:tabs>
-          <w:tab w:pos="504" w:val="num"/>
-        </w:tabs>
-        <w:ind w:hanging="288" w:left="504"/>
+          <w:tab w:val="num" w:pos="504"/>
+        </w:tabs>
+        <w:ind w:left="504" w:hanging="288"/>
       </w:pPr>
       <w:rPr/>
     </w:lvl>
@@ -1162,9 +1129,9 @@
       <w:lvlJc w:val="left"/>
       <w:pPr>
         <w:tabs>
-          <w:tab w:pos="792" w:val="num"/>
-        </w:tabs>
-        <w:ind w:hanging="288" w:left="792"/>
+          <w:tab w:val="num" w:pos="792"/>
+        </w:tabs>
+        <w:ind w:left="792" w:hanging="288"/>
       </w:pPr>
       <w:rPr/>
     </w:lvl>
@@ -1175,9 +1142,9 @@
       <w:lvlJc w:val="left"/>
       <w:pPr>
         <w:tabs>
-          <w:tab w:pos="1152" w:val="num"/>
-        </w:tabs>
-        <w:ind w:hanging="288" w:left="1152"/>
+          <w:tab w:val="num" w:pos="1152"/>
+        </w:tabs>
+        <w:ind w:left="1152" w:hanging="288"/>
       </w:pPr>
       <w:rPr/>
     </w:lvl>
@@ -1188,9 +1155,9 @@
       <w:lvlJc w:val="left"/>
       <w:pPr>
         <w:tabs>
-          <w:tab w:pos="1440" w:val="num"/>
-        </w:tabs>
-        <w:ind w:hanging="288" w:left="1440"/>
+          <w:tab w:val="num" w:pos="1440"/>
+        </w:tabs>
+        <w:ind w:left="1440" w:hanging="288"/>
       </w:pPr>
       <w:rPr/>
     </w:lvl>
@@ -1201,9 +1168,9 @@
       <w:lvlJc w:val="left"/>
       <w:pPr>
         <w:tabs>
-          <w:tab w:pos="2160" w:val="num"/>
-        </w:tabs>
-        <w:ind w:hanging="360" w:left="2160"/>
+          <w:tab w:val="num" w:pos="2160"/>
+        </w:tabs>
+        <w:ind w:left="2160" w:hanging="360"/>
       </w:pPr>
     </w:lvl>
     <w:lvl w:ilvl="5">
@@ -1213,9 +1180,9 @@
       <w:lvlJc w:val="left"/>
       <w:pPr>
         <w:tabs>
-          <w:tab w:pos="2520" w:val="num"/>
-        </w:tabs>
-        <w:ind w:hanging="360" w:left="2520"/>
+          <w:tab w:val="num" w:pos="2520"/>
+        </w:tabs>
+        <w:ind w:left="2520" w:hanging="360"/>
       </w:pPr>
     </w:lvl>
     <w:lvl w:ilvl="6">
@@ -1225,9 +1192,9 @@
       <w:lvlJc w:val="left"/>
       <w:pPr>
         <w:tabs>
-          <w:tab w:pos="2880" w:val="num"/>
-        </w:tabs>
-        <w:ind w:hanging="360" w:left="2880"/>
+          <w:tab w:val="num" w:pos="2880"/>
+        </w:tabs>
+        <w:ind w:left="2880" w:hanging="360"/>
       </w:pPr>
     </w:lvl>
     <w:lvl w:ilvl="7">
@@ -1237,9 +1204,9 @@
       <w:lvlJc w:val="left"/>
       <w:pPr>
         <w:tabs>
-          <w:tab w:pos="3240" w:val="num"/>
-        </w:tabs>
-        <w:ind w:hanging="360" w:left="3240"/>
+          <w:tab w:val="num" w:pos="3240"/>
+        </w:tabs>
+        <w:ind w:left="3240" w:hanging="360"/>
       </w:pPr>
     </w:lvl>
     <w:lvl w:ilvl="8">
@@ -1249,9 +1216,9 @@
       <w:lvlJc w:val="left"/>
       <w:pPr>
         <w:tabs>
-          <w:tab w:pos="3600" w:val="num"/>
-        </w:tabs>
-        <w:ind w:hanging="360" w:left="3600"/>
+          <w:tab w:val="num" w:pos="3600"/>
+        </w:tabs>
+        <w:ind w:left="3600" w:hanging="360"/>
       </w:pPr>
     </w:lvl>
   </w:abstractNum>
@@ -1263,9 +1230,9 @@
       <w:lvlJc w:val="left"/>
       <w:pPr>
         <w:tabs>
-          <w:tab w:pos="216" w:val="num"/>
-        </w:tabs>
-        <w:ind w:hanging="0" w:left="216"/>
+          <w:tab w:val="num" w:pos="216"/>
+        </w:tabs>
+        <w:ind w:left="216" w:hanging="0"/>
       </w:pPr>
       <w:rPr/>
     </w:lvl>
@@ -1276,9 +1243,9 @@
       <w:lvlJc w:val="left"/>
       <w:pPr>
         <w:tabs>
-          <w:tab w:pos="504" w:val="num"/>
-        </w:tabs>
-        <w:ind w:hanging="0" w:left="504"/>
+          <w:tab w:val="num" w:pos="504"/>
+        </w:tabs>
+        <w:ind w:left="504" w:hanging="0"/>
       </w:pPr>
       <w:rPr/>
     </w:lvl>
@@ -1289,9 +1256,9 @@
       <w:lvlJc w:val="left"/>
       <w:pPr>
         <w:tabs>
-          <w:tab w:pos="864" w:val="num"/>
-        </w:tabs>
-        <w:ind w:hanging="0" w:left="864"/>
+          <w:tab w:val="num" w:pos="864"/>
+        </w:tabs>
+        <w:ind w:left="864" w:hanging="0"/>
       </w:pPr>
       <w:rPr/>
     </w:lvl>
@@ -1302,9 +1269,9 @@
       <w:lvlJc w:val="left"/>
       <w:pPr>
         <w:tabs>
-          <w:tab w:pos="1152" w:val="num"/>
-        </w:tabs>
-        <w:ind w:hanging="0" w:left="1152"/>
+          <w:tab w:val="num" w:pos="1152"/>
+        </w:tabs>
+        <w:ind w:left="1152" w:hanging="0"/>
       </w:pPr>
       <w:rPr/>
     </w:lvl>
@@ -1315,9 +1282,9 @@
       <w:lvlJc w:val="left"/>
       <w:pPr>
         <w:tabs>
-          <w:tab w:pos="2160" w:val="num"/>
-        </w:tabs>
-        <w:ind w:hanging="360" w:left="2160"/>
+          <w:tab w:val="num" w:pos="2160"/>
+        </w:tabs>
+        <w:ind w:left="2160" w:hanging="360"/>
       </w:pPr>
     </w:lvl>
     <w:lvl w:ilvl="5">
@@ -1327,9 +1294,9 @@
       <w:lvlJc w:val="left"/>
       <w:pPr>
         <w:tabs>
-          <w:tab w:pos="2520" w:val="num"/>
-        </w:tabs>
-        <w:ind w:hanging="360" w:left="2520"/>
+          <w:tab w:val="num" w:pos="2520"/>
+        </w:tabs>
+        <w:ind w:left="2520" w:hanging="360"/>
       </w:pPr>
     </w:lvl>
     <w:lvl w:ilvl="6">
@@ -1339,9 +1306,9 @@
       <w:lvlJc w:val="left"/>
       <w:pPr>
         <w:tabs>
-          <w:tab w:pos="2880" w:val="num"/>
-        </w:tabs>
-        <w:ind w:hanging="360" w:left="2880"/>
+          <w:tab w:val="num" w:pos="2880"/>
+        </w:tabs>
+        <w:ind w:left="2880" w:hanging="360"/>
       </w:pPr>
     </w:lvl>
     <w:lvl w:ilvl="7">
@@ -1351,9 +1318,9 @@
       <w:lvlJc w:val="left"/>
       <w:pPr>
         <w:tabs>
-          <w:tab w:pos="3240" w:val="num"/>
-        </w:tabs>
-        <w:ind w:hanging="360" w:left="3240"/>
+          <w:tab w:val="num" w:pos="3240"/>
+        </w:tabs>
+        <w:ind w:left="3240" w:hanging="360"/>
       </w:pPr>
     </w:lvl>
     <w:lvl w:ilvl="8">
@@ -1363,9 +1330,9 @@
       <w:lvlJc w:val="left"/>
       <w:pPr>
         <w:tabs>
-          <w:tab w:pos="3600" w:val="num"/>
-        </w:tabs>
-        <w:ind w:hanging="360" w:left="3600"/>
+          <w:tab w:val="num" w:pos="3600"/>
+        </w:tabs>
+        <w:ind w:left="3600" w:hanging="360"/>
       </w:pPr>
     </w:lvl>
   </w:abstractNum>
@@ -1385,10 +1352,24 @@
 </file>
 
 <file path=word/styles.xml><?xml version="1.0" encoding="utf-8"?>
-<w:styles xmlns:w="http://schemas.openxmlformats.org/wordprocessingml/2006/main">
-  <w:style w:styleId="style0" w:type="paragraph">
+<w:styles xmlns:w="http://schemas.openxmlformats.org/wordprocessingml/2006/main" xmlns:w14="http://schemas.microsoft.com/office/word/2010/wordml" xmlns:mc="http://schemas.openxmlformats.org/markup-compatibility/2006" mc:Ignorable="w14">
+  <w:docDefaults>
+    <w:rPrDefault>
+      <w:rPr>
+        <w:rFonts w:ascii="Liberation Serif" w:hAnsi="Liberation Serif" w:eastAsia="Segoe UI" w:cs="Tahoma"/>
+        <w:color w:val="000000"/>
+        <w:sz w:val="24"/>
+        <w:szCs w:val="24"/>
+        <w:lang w:val="en-US" w:eastAsia="en-US" w:bidi="en-US"/>
+      </w:rPr>
+    </w:rPrDefault>
+    <w:pPrDefault>
+      <w:pPr/>
+    </w:pPrDefault>
+  </w:docDefaults>
+  <w:style w:type="paragraph" w:styleId="Normal">
     <w:name w:val="Normal"/>
-    <w:next w:val="style0"/>
+    <w:qFormat/>
     <w:pPr>
       <w:widowControl w:val="false"/>
       <w:suppressAutoHyphens w:val="true"/>
@@ -1398,93 +1379,93 @@
       <w:lang w:val="en-US"/>
     </w:rPr>
   </w:style>
-  <w:style w:styleId="style15" w:type="character">
+  <w:style w:type="character" w:styleId="Referenceref">
     <w:name w:val="reference-ref"/>
-    <w:next w:val="style15"/>
-    <w:rPr>
-      <w:u w:val="thick"/>
-    </w:rPr>
-  </w:style>
-  <w:style w:styleId="style16" w:type="character">
+    <w:qFormat/>
+    <w:rPr>
+      <w:u w:val="thick" w:color="0000FF"/>
+    </w:rPr>
+  </w:style>
+  <w:style w:type="character" w:styleId="Textsuperscript">
     <w:name w:val="textsuperscript"/>
-    <w:next w:val="style16"/>
+    <w:qFormat/>
     <w:rPr>
       <w:position w:val="24"/>
       <w:sz w:val="19"/>
     </w:rPr>
   </w:style>
-  <w:style w:styleId="style17" w:type="character">
+  <w:style w:type="character" w:styleId="TEX">
     <w:name w:val="TEX"/>
-    <w:next w:val="style17"/>
+    <w:qFormat/>
     <w:rPr>
       <w:position w:val="-5"/>
     </w:rPr>
   </w:style>
-  <w:style w:styleId="style18" w:type="character">
+  <w:style w:type="character" w:styleId="LATEX">
     <w:name w:val="LATEX"/>
-    <w:next w:val="style18"/>
+    <w:qFormat/>
     <w:rPr>
       <w:position w:val="4"/>
       <w:sz w:val="17"/>
     </w:rPr>
   </w:style>
-  <w:style w:styleId="style19" w:type="character">
+  <w:style w:type="character" w:styleId="Captiontitle">
     <w:name w:val="caption-title"/>
-    <w:next w:val="style19"/>
+    <w:qFormat/>
     <w:rPr>
       <w:b/>
       <w:i w:val="false"/>
     </w:rPr>
   </w:style>
-  <w:style w:styleId="style20" w:type="character">
+  <w:style w:type="character" w:styleId="Smallcaps">
     <w:name w:val="small-caps"/>
-    <w:next w:val="style20"/>
+    <w:qFormat/>
     <w:rPr>
       <w:smallCaps/>
     </w:rPr>
   </w:style>
-  <w:style w:styleId="style21" w:type="character">
+  <w:style w:type="character" w:styleId="Verb">
     <w:name w:val="verb"/>
-    <w:next w:val="style21"/>
+    <w:qFormat/>
     <w:rPr>
       <w:rFonts w:ascii="monospace" w:hAnsi="monospace"/>
     </w:rPr>
   </w:style>
-  <w:style w:styleId="style22" w:type="character">
+  <w:style w:type="character" w:styleId="Obeylinesh">
     <w:name w:val="obeylines-h"/>
-    <w:next w:val="style22"/>
-    <w:rPr/>
-  </w:style>
-  <w:style w:styleId="style23" w:type="character">
+    <w:qFormat/>
+    <w:rPr/>
+  </w:style>
+  <w:style w:type="character" w:styleId="Obeylinesv">
     <w:name w:val="obeylines-v"/>
-    <w:next w:val="style23"/>
-    <w:rPr/>
-  </w:style>
-  <w:style w:styleId="style24" w:type="character">
+    <w:qFormat/>
+    <w:rPr/>
+  </w:style>
+  <w:style w:type="character" w:styleId="Emphasis">
     <w:name w:val="Emphasis"/>
-    <w:next w:val="style24"/>
+    <w:qFormat/>
     <w:rPr>
       <w:i/>
     </w:rPr>
   </w:style>
-  <w:style w:styleId="style25" w:type="character">
+  <w:style w:type="character" w:styleId="Textit">
     <w:name w:val="textit"/>
-    <w:next w:val="style25"/>
+    <w:qFormat/>
     <w:rPr>
       <w:i/>
     </w:rPr>
   </w:style>
-  <w:style w:styleId="style26" w:type="character">
+  <w:style w:type="character" w:styleId="Textbf">
     <w:name w:val="textbf"/>
-    <w:next w:val="style26"/>
+    <w:qFormat/>
     <w:rPr>
       <w:b/>
       <w:i w:val="false"/>
     </w:rPr>
   </w:style>
-  <w:style w:styleId="style27" w:type="character">
+  <w:style w:type="character" w:styleId="Textsc">
     <w:name w:val="textsc"/>
-    <w:next w:val="style27"/>
+    <w:qFormat/>
     <w:rPr>
       <w:b w:val="false"/>
       <w:i w:val="false"/>
@@ -1494,169 +1475,148 @@
       <w:vertAlign w:val="baseline"/>
     </w:rPr>
   </w:style>
-  <w:style w:styleId="style28" w:type="character">
+  <w:style w:type="character" w:styleId="Texttt">
     <w:name w:val="texttt"/>
-    <w:next w:val="style28"/>
+    <w:qFormat/>
     <w:rPr>
       <w:rFonts w:ascii="monospace" w:hAnsi="monospace"/>
     </w:rPr>
   </w:style>
-  <w:style w:styleId="style29" w:type="character">
+  <w:style w:type="character" w:styleId="Textrm">
     <w:name w:val="textrm"/>
-    <w:next w:val="style29"/>
+    <w:qFormat/>
     <w:rPr>
       <w:b w:val="false"/>
       <w:bCs w:val="false"/>
     </w:rPr>
   </w:style>
-  <w:style w:styleId="style30" w:type="character">
+  <w:style w:type="character" w:styleId="Textsf">
     <w:name w:val="textsf"/>
-    <w:next w:val="style30"/>
+    <w:qFormat/>
     <w:rPr>
       <w:b/>
       <w:i w:val="false"/>
     </w:rPr>
   </w:style>
-  <w:style w:styleId="style31" w:type="character">
+  <w:style w:type="character" w:styleId="Textup">
     <w:name w:val="textup"/>
-    <w:next w:val="style31"/>
+    <w:qFormat/>
     <w:rPr>
       <w:b w:val="false"/>
       <w:bCs w:val="false"/>
     </w:rPr>
   </w:style>
-  <w:style w:styleId="style32" w:type="character">
+  <w:style w:type="character" w:styleId="Overline">
     <w:name w:val="overline"/>
-    <w:next w:val="style32"/>
-    <w:rPr/>
-  </w:style>
-  <w:style w:styleId="style33" w:type="character">
+    <w:qFormat/>
+    <w:rPr/>
+  </w:style>
+  <w:style w:type="character" w:styleId="Underline">
     <w:name w:val="underline"/>
-    <w:next w:val="style33"/>
+    <w:qFormat/>
     <w:rPr>
       <w:u w:val="single"/>
     </w:rPr>
   </w:style>
-  <w:style w:styleId="style34" w:type="character">
+  <w:style w:type="character" w:styleId="Paragraphh">
     <w:name w:val="paragraph-h"/>
-    <w:next w:val="style34"/>
+    <w:qFormat/>
     <w:rPr>
       <w:b/>
       <w:i w:val="false"/>
     </w:rPr>
   </w:style>
-  <w:style w:styleId="style35" w:type="character">
+  <w:style w:type="character" w:styleId="Subparagraphh">
     <w:name w:val="subparagraph-h"/>
-    <w:next w:val="style35"/>
+    <w:qFormat/>
     <w:rPr>
       <w:b/>
       <w:i w:val="false"/>
     </w:rPr>
   </w:style>
-  <w:style w:styleId="style36" w:type="character">
+  <w:style w:type="character" w:styleId="BulletSymbols">
     <w:name w:val="Bullet-Symbols"/>
-    <w:next w:val="style36"/>
-    <w:rPr/>
-  </w:style>
-  <w:style w:styleId="style37" w:type="character">
+    <w:qFormat/>
+    <w:rPr/>
+  </w:style>
+  <w:style w:type="character" w:styleId="NumberingSymbols">
     <w:name w:val="Numbering-Symbols"/>
-    <w:next w:val="style37"/>
-    <w:rPr/>
-  </w:style>
-  <w:style w:styleId="style38" w:type="character">
+    <w:qFormat/>
+    <w:rPr/>
+  </w:style>
+  <w:style w:type="character" w:styleId="SourceText">
     <w:name w:val="Source-Text"/>
-    <w:next w:val="style38"/>
-    <w:rPr/>
-  </w:style>
-  <w:style w:styleId="style39" w:type="paragraph">
+    <w:qFormat/>
+    <w:rPr/>
+  </w:style>
+  <w:style w:type="paragraph" w:styleId="Bigskip">
     <w:name w:val="bigskip"/>
-    <w:basedOn w:val="style50"/>
-    <w:next w:val="style39"/>
-    <w:pPr>
-      <w:spacing w:after="0" w:before="113"/>
-      <w:contextualSpacing w:val="false"/>
-    </w:pPr>
-    <w:rPr/>
-  </w:style>
-  <w:style w:styleId="style40" w:type="paragraph">
+    <w:basedOn w:val="Textbody"/>
+    <w:qFormat/>
+    <w:pPr>
+      <w:spacing w:before="113" w:after="0"/>
+    </w:pPr>
+    <w:rPr/>
+  </w:style>
+  <w:style w:type="paragraph" w:styleId="Clearpage">
     <w:name w:val="clearpage"/>
-    <w:basedOn w:val="style50"/>
-    <w:next w:val="style40"/>
+    <w:basedOn w:val="Textbody"/>
+    <w:qFormat/>
     <w:pPr>
       <w:pageBreakBefore/>
     </w:pPr>
     <w:rPr/>
   </w:style>
-  <w:style w:styleId="style41" w:type="paragraph">
+  <w:style w:type="paragraph" w:styleId="Hlinephr">
     <w:name w:val="hline-p-hr"/>
-    <w:next w:val="style41"/>
+    <w:qFormat/>
     <w:pPr>
       <w:widowControl w:val="false"/>
       <w:pBdr>
-        <w:top w:val="none"/>
-        <w:left w:val="none"/>
-        <w:bottom w:color="000000" w:space="0" w:sz="2" w:val="single"/>
-        <w:insideH w:color="000000" w:space="0" w:sz="2" w:val="single"/>
-        <w:right w:val="none"/>
-        <w:insideV w:val="none"/>
+        <w:bottom w:val="single" w:sz="2" w:space="0" w:color="000000"/>
       </w:pBdr>
       <w:suppressAutoHyphens w:val="true"/>
-      <w:spacing w:after="0" w:before="0" w:line="6" w:lineRule="exact"/>
-      <w:contextualSpacing w:val="false"/>
+      <w:spacing w:lineRule="exact" w:line="6" w:before="0" w:after="0"/>
     </w:pPr>
     <w:rPr>
       <w:sz w:val="24"/>
       <w:lang w:val="en-US"/>
     </w:rPr>
   </w:style>
-  <w:style w:styleId="style42" w:type="paragraph">
+  <w:style w:type="paragraph" w:styleId="Clinephr">
     <w:name w:val="cline-p-hr"/>
-    <w:next w:val="style42"/>
+    <w:qFormat/>
     <w:pPr>
       <w:widowControl w:val="false"/>
       <w:pBdr>
-        <w:top w:val="none"/>
-        <w:left w:val="none"/>
-        <w:bottom w:color="000000" w:space="0" w:sz="2" w:val="single"/>
-        <w:insideH w:color="000000" w:space="0" w:sz="2" w:val="single"/>
-        <w:right w:val="none"/>
-        <w:insideV w:val="none"/>
+        <w:bottom w:val="single" w:sz="2" w:space="0" w:color="000000"/>
       </w:pBdr>
       <w:suppressAutoHyphens w:val="true"/>
-      <w:spacing w:after="0" w:before="0" w:line="6" w:lineRule="exact"/>
-      <w:contextualSpacing w:val="false"/>
+      <w:spacing w:lineRule="exact" w:line="6" w:before="0" w:after="0"/>
     </w:pPr>
     <w:rPr>
       <w:sz w:val="24"/>
       <w:lang w:val="en-US"/>
     </w:rPr>
   </w:style>
-  <w:style w:styleId="style43" w:type="paragraph">
+  <w:style w:type="paragraph" w:styleId="Clinep">
     <w:name w:val="cline-p"/>
-    <w:next w:val="style43"/>
+    <w:qFormat/>
     <w:pPr>
       <w:widowControl w:val="false"/>
-      <w:pBdr>
-        <w:top w:val="none"/>
-        <w:left w:val="none"/>
-        <w:bottom w:val="none"/>
-        <w:insideH w:val="none"/>
-        <w:right w:val="none"/>
-        <w:insideV w:val="none"/>
-      </w:pBdr>
+      <w:pBdr/>
       <w:suppressAutoHyphens w:val="true"/>
-      <w:spacing w:after="0" w:before="0" w:line="1" w:lineRule="exact"/>
-      <w:ind w:hanging="0" w:left="0" w:right="0"/>
-      <w:contextualSpacing w:val="false"/>
+      <w:spacing w:lineRule="exact" w:line="1" w:before="0" w:after="0"/>
+      <w:ind w:left="0" w:right="0" w:hanging="0"/>
     </w:pPr>
     <w:rPr>
       <w:sz w:val="24"/>
       <w:lang w:val="en-US"/>
     </w:rPr>
   </w:style>
-  <w:style w:styleId="style44" w:type="paragraph">
+  <w:style w:type="paragraph" w:styleId="Newpage">
     <w:name w:val="newpage"/>
-    <w:next w:val="style44"/>
+    <w:qFormat/>
     <w:pPr>
       <w:widowControl w:val="false"/>
       <w:suppressAutoHyphens w:val="true"/>
@@ -1666,179 +1626,168 @@
       <w:lang w:val="en-US"/>
     </w:rPr>
   </w:style>
-  <w:style w:styleId="style45" w:type="paragraph">
+  <w:style w:type="paragraph" w:styleId="Equp">
     <w:name w:val="equ-p"/>
-    <w:basedOn w:val="style0"/>
-    <w:next w:val="style45"/>
+    <w:basedOn w:val="Normal"/>
+    <w:qFormat/>
     <w:pPr>
       <w:jc w:val="center"/>
     </w:pPr>
     <w:rPr/>
   </w:style>
-  <w:style w:styleId="style46" w:type="paragraph">
+  <w:style w:type="paragraph" w:styleId="Equnump">
     <w:name w:val="equ-num-p"/>
-    <w:basedOn w:val="style0"/>
-    <w:next w:val="style46"/>
+    <w:basedOn w:val="Normal"/>
+    <w:qFormat/>
     <w:pPr>
       <w:jc w:val="right"/>
     </w:pPr>
     <w:rPr/>
   </w:style>
-  <w:style w:styleId="style47" w:type="paragraph">
+  <w:style w:type="paragraph" w:styleId="Sty11C">
     <w:name w:val="sty-11C"/>
-    <w:basedOn w:val="style0"/>
-    <w:next w:val="style47"/>
-    <w:pPr>
-      <w:pBdr>
-        <w:top w:val="none"/>
-        <w:left w:val="none"/>
-        <w:bottom w:val="none"/>
-        <w:insideH w:val="none"/>
-        <w:right w:val="none"/>
-        <w:insideV w:val="none"/>
-      </w:pBdr>
+    <w:basedOn w:val="Normal"/>
+    <w:qFormat/>
+    <w:pPr>
+      <w:pBdr/>
       <w:jc w:val="center"/>
     </w:pPr>
     <w:rPr/>
   </w:style>
-  <w:style w:styleId="style48" w:type="paragraph">
+  <w:style w:type="paragraph" w:styleId="Firstlineindent">
     <w:name w:val="First-line-indent"/>
-    <w:basedOn w:val="style50"/>
-    <w:next w:val="style48"/>
-    <w:pPr>
-      <w:ind w:firstLine="283" w:left="0" w:right="0"/>
-    </w:pPr>
-    <w:rPr/>
-  </w:style>
-  <w:style w:styleId="style49" w:type="paragraph">
+    <w:basedOn w:val="Textbody"/>
+    <w:qFormat/>
+    <w:pPr>
+      <w:ind w:left="0" w:right="0" w:firstLine="283"/>
+    </w:pPr>
+    <w:rPr/>
+  </w:style>
+  <w:style w:type="paragraph" w:styleId="Firstlineindentrtl">
     <w:name w:val="First-line-indent-rtl"/>
-    <w:basedOn w:val="style50"/>
-    <w:next w:val="style49"/>
-    <w:pPr>
-      <w:bidi/>
-      <w:ind w:firstLine="283" w:left="0" w:right="0"/>
-      <w:jc w:val="right"/>
-    </w:pPr>
-    <w:rPr/>
-  </w:style>
-  <w:style w:styleId="style50" w:type="paragraph">
+    <w:basedOn w:val="Textbody"/>
+    <w:qFormat/>
+    <w:pPr>
+      <w:bidi w:val="1"/>
+      <w:ind w:left="0" w:right="0" w:firstLine="283"/>
+      <w:jc w:val="left"/>
+    </w:pPr>
+    <w:rPr/>
+  </w:style>
+  <w:style w:type="paragraph" w:styleId="Textbody">
     <w:name w:val="Text-body"/>
-    <w:basedOn w:val="style0"/>
-    <w:next w:val="style48"/>
+    <w:basedOn w:val="Normal"/>
+    <w:next w:val="Firstlineindent"/>
+    <w:qFormat/>
     <w:pPr>
       <w:suppressAutoHyphens w:val="true"/>
-      <w:spacing w:after="0" w:before="0" w:line="288" w:lineRule="auto"/>
-      <w:contextualSpacing w:val="false"/>
+      <w:spacing w:lineRule="auto" w:line="288" w:before="0" w:after="0"/>
       <w:jc w:val="both"/>
     </w:pPr>
     <w:rPr/>
   </w:style>
-  <w:style w:styleId="style51" w:type="paragraph">
+  <w:style w:type="paragraph" w:styleId="LikeTextbody">
     <w:name w:val="Like-Text-body"/>
-    <w:basedOn w:val="style0"/>
-    <w:next w:val="style48"/>
+    <w:basedOn w:val="Normal"/>
+    <w:next w:val="Firstlineindent"/>
+    <w:qFormat/>
     <w:pPr>
       <w:suppressAutoHyphens w:val="true"/>
-      <w:spacing w:after="0" w:before="0" w:line="288" w:lineRule="auto"/>
-      <w:contextualSpacing w:val="false"/>
+      <w:spacing w:lineRule="auto" w:line="288" w:before="0" w:after="0"/>
       <w:jc w:val="both"/>
     </w:pPr>
     <w:rPr/>
   </w:style>
-  <w:style w:styleId="style52" w:type="paragraph">
+  <w:style w:type="paragraph" w:styleId="Textbodyrtl">
     <w:name w:val="Text-body-rtl"/>
-    <w:basedOn w:val="style0"/>
-    <w:next w:val="style48"/>
+    <w:basedOn w:val="Normal"/>
+    <w:next w:val="Firstlineindent"/>
+    <w:qFormat/>
     <w:pPr>
       <w:suppressAutoHyphens w:val="true"/>
-      <w:bidi/>
-      <w:spacing w:after="0" w:before="0" w:line="288" w:lineRule="auto"/>
-      <w:contextualSpacing w:val="false"/>
-      <w:jc w:val="right"/>
-    </w:pPr>
-    <w:rPr/>
-  </w:style>
-  <w:style w:styleId="style53" w:type="paragraph">
+      <w:bidi w:val="1"/>
+      <w:spacing w:lineRule="auto" w:line="288" w:before="0" w:after="0"/>
+      <w:jc w:val="left"/>
+    </w:pPr>
+    <w:rPr/>
+  </w:style>
+  <w:style w:type="paragraph" w:styleId="LikeTextbodyrtl">
     <w:name w:val="Like-Text-body-rtl"/>
-    <w:basedOn w:val="style0"/>
-    <w:next w:val="style48"/>
+    <w:basedOn w:val="Normal"/>
+    <w:next w:val="Firstlineindent"/>
+    <w:qFormat/>
     <w:pPr>
       <w:suppressAutoHyphens w:val="true"/>
-      <w:bidi/>
-      <w:spacing w:after="0" w:before="0" w:line="288" w:lineRule="auto"/>
-      <w:contextualSpacing w:val="false"/>
-      <w:jc w:val="right"/>
-    </w:pPr>
-    <w:rPr/>
-  </w:style>
-  <w:style w:styleId="style54" w:type="paragraph">
+      <w:bidi w:val="1"/>
+      <w:spacing w:lineRule="auto" w:line="288" w:before="0" w:after="0"/>
+      <w:jc w:val="left"/>
+    </w:pPr>
+    <w:rPr/>
+  </w:style>
+  <w:style w:type="paragraph" w:styleId="Pnopar">
     <w:name w:val="p-nopar"/>
-    <w:basedOn w:val="style50"/>
-    <w:next w:val="style54"/>
-    <w:pPr>
-      <w:spacing w:after="170" w:before="170"/>
-      <w:ind w:hanging="0" w:left="0" w:right="0"/>
-      <w:contextualSpacing w:val="false"/>
+    <w:basedOn w:val="Textbody"/>
+    <w:qFormat/>
+    <w:pPr>
+      <w:spacing w:before="170" w:after="170"/>
+      <w:ind w:hanging="0"/>
       <w:jc w:val="both"/>
     </w:pPr>
     <w:rPr/>
   </w:style>
-  <w:style w:styleId="style55" w:type="paragraph">
+  <w:style w:type="paragraph" w:styleId="Pnoparrtl">
     <w:name w:val="p-nopar-rtl"/>
-    <w:basedOn w:val="style50"/>
-    <w:next w:val="style55"/>
-    <w:pPr>
-      <w:bidi/>
-      <w:spacing w:after="170" w:before="170"/>
-      <w:ind w:hanging="0" w:left="0" w:right="0"/>
-      <w:contextualSpacing w:val="false"/>
-      <w:jc w:val="right"/>
-    </w:pPr>
-    <w:rPr/>
-  </w:style>
-  <w:style w:styleId="style56" w:type="paragraph">
+    <w:basedOn w:val="Textbody"/>
+    <w:qFormat/>
+    <w:pPr>
+      <w:bidi w:val="1"/>
+      <w:spacing w:before="170" w:after="170"/>
+      <w:ind w:hanging="0"/>
+      <w:jc w:val="left"/>
+    </w:pPr>
+    <w:rPr/>
+  </w:style>
+  <w:style w:type="paragraph" w:styleId="Displaymath">
     <w:name w:val="display-math"/>
-    <w:basedOn w:val="style50"/>
-    <w:next w:val="style56"/>
-    <w:pPr>
-      <w:ind w:hanging="0" w:left="0" w:right="0"/>
+    <w:basedOn w:val="Textbody"/>
+    <w:qFormat/>
+    <w:pPr>
+      <w:ind w:hanging="0"/>
       <w:jc w:val="center"/>
     </w:pPr>
     <w:rPr/>
   </w:style>
-  <w:style w:styleId="style57" w:type="paragraph">
+  <w:style w:type="paragraph" w:styleId="Insideitemize">
     <w:name w:val="Inside-itemize"/>
-    <w:basedOn w:val="style0"/>
-    <w:next w:val="style57"/>
+    <w:basedOn w:val="Normal"/>
+    <w:qFormat/>
     <w:pPr>
       <w:numPr>
         <w:ilvl w:val="0"/>
         <w:numId w:val="2"/>
       </w:numPr>
-      <w:spacing w:after="216" w:before="0"/>
-      <w:ind w:hanging="0" w:left="0" w:right="0"/>
-      <w:contextualSpacing w:val="false"/>
-    </w:pPr>
-    <w:rPr/>
-  </w:style>
-  <w:style w:styleId="style58" w:type="paragraph">
+      <w:spacing w:before="0" w:after="216"/>
+      <w:ind w:left="0" w:right="0" w:hanging="0"/>
+    </w:pPr>
+    <w:rPr/>
+  </w:style>
+  <w:style w:type="paragraph" w:styleId="Insideenumerate">
     <w:name w:val="Inside-enumerate"/>
-    <w:basedOn w:val="style50"/>
-    <w:next w:val="style58"/>
+    <w:basedOn w:val="Textbody"/>
+    <w:qFormat/>
     <w:pPr>
       <w:numPr>
         <w:ilvl w:val="0"/>
         <w:numId w:val="3"/>
       </w:numPr>
-      <w:spacing w:after="216" w:before="0"/>
-      <w:ind w:hanging="0" w:left="0" w:right="0"/>
-      <w:contextualSpacing w:val="false"/>
-    </w:pPr>
-    <w:rPr/>
-  </w:style>
-  <w:style w:styleId="style59" w:type="paragraph">
+      <w:spacing w:before="0" w:after="216"/>
+      <w:ind w:left="0" w:right="0" w:hanging="0"/>
+    </w:pPr>
+    <w:rPr/>
+  </w:style>
+  <w:style w:type="paragraph" w:styleId="Insideenumeratertl">
     <w:name w:val="Inside-enumerate-rtl"/>
-    <w:next w:val="style59"/>
+    <w:qFormat/>
     <w:pPr>
       <w:widowControl w:val="false"/>
       <w:numPr>
@@ -1846,32 +1795,31 @@
         <w:numId w:val="4"/>
       </w:numPr>
       <w:suppressAutoHyphens w:val="true"/>
-      <w:bidi/>
-      <w:jc w:val="right"/>
+      <w:bidi w:val="1"/>
+      <w:jc w:val="left"/>
     </w:pPr>
     <w:rPr>
       <w:sz w:val="24"/>
       <w:lang w:val="en-US"/>
     </w:rPr>
   </w:style>
-  <w:style w:styleId="style60" w:type="paragraph">
+  <w:style w:type="paragraph" w:styleId="Dd">
     <w:name w:val="dd"/>
-    <w:basedOn w:val="style0"/>
-    <w:next w:val="style60"/>
-    <w:pPr>
-      <w:spacing w:after="113" w:before="0"/>
-      <w:ind w:hanging="0" w:left="504" w:right="0"/>
-      <w:contextualSpacing w:val="false"/>
-    </w:pPr>
-    <w:rPr/>
-  </w:style>
-  <w:style w:styleId="style61" w:type="paragraph">
+    <w:basedOn w:val="Normal"/>
+    <w:qFormat/>
+    <w:pPr>
+      <w:spacing w:before="0" w:after="113"/>
+      <w:ind w:left="504" w:right="0" w:hanging="0"/>
+    </w:pPr>
+    <w:rPr/>
+  </w:style>
+  <w:style w:type="paragraph" w:styleId="Dt">
     <w:name w:val="dt"/>
-    <w:next w:val="style61"/>
+    <w:qFormat/>
     <w:pPr>
       <w:widowControl w:val="false"/>
       <w:suppressAutoHyphens w:val="true"/>
-      <w:ind w:hanging="0" w:left="144" w:right="0"/>
+      <w:ind w:left="144" w:right="0" w:hanging="0"/>
     </w:pPr>
     <w:rPr>
       <w:b/>
@@ -1879,265 +1827,238 @@
       <w:lang w:val="en-US"/>
     </w:rPr>
   </w:style>
-  <w:style w:styleId="style62" w:type="paragraph">
+  <w:style w:type="paragraph" w:styleId="Printshorthandsdd">
     <w:name w:val="printshorthands-dd"/>
-    <w:basedOn w:val="style0"/>
-    <w:next w:val="style62"/>
-    <w:pPr>
-      <w:spacing w:after="113" w:before="0"/>
-      <w:ind w:hanging="0" w:left="504" w:right="0"/>
-      <w:contextualSpacing w:val="false"/>
-    </w:pPr>
-    <w:rPr/>
-  </w:style>
-  <w:style w:styleId="style63" w:type="paragraph">
+    <w:basedOn w:val="Normal"/>
+    <w:qFormat/>
+    <w:pPr>
+      <w:spacing w:before="0" w:after="113"/>
+      <w:ind w:left="504" w:right="0" w:hanging="0"/>
+    </w:pPr>
+    <w:rPr/>
+  </w:style>
+  <w:style w:type="paragraph" w:styleId="Printshorthandsdt">
     <w:name w:val="printshorthands-dt"/>
-    <w:next w:val="style63"/>
+    <w:qFormat/>
     <w:pPr>
       <w:widowControl w:val="false"/>
       <w:suppressAutoHyphens w:val="true"/>
-      <w:ind w:hanging="0" w:left="144" w:right="0"/>
+      <w:ind w:left="144" w:right="0" w:hanging="0"/>
     </w:pPr>
     <w:rPr>
       <w:sz w:val="24"/>
       <w:lang w:val="en-US"/>
     </w:rPr>
   </w:style>
-  <w:style w:styleId="style64" w:type="paragraph">
+  <w:style w:type="paragraph" w:styleId="Printthebibliographydd">
     <w:name w:val="printthebibliography-dd"/>
-    <w:basedOn w:val="style0"/>
-    <w:next w:val="style64"/>
-    <w:pPr>
-      <w:spacing w:after="113" w:before="0"/>
-      <w:ind w:hanging="504" w:left="504" w:right="0"/>
-      <w:contextualSpacing w:val="false"/>
-    </w:pPr>
-    <w:rPr/>
-  </w:style>
-  <w:style w:styleId="style65" w:type="paragraph">
+    <w:basedOn w:val="Normal"/>
+    <w:qFormat/>
+    <w:pPr>
+      <w:spacing w:before="0" w:after="113"/>
+      <w:ind w:left="504" w:right="0" w:hanging="504"/>
+    </w:pPr>
+    <w:rPr/>
+  </w:style>
+  <w:style w:type="paragraph" w:styleId="Printthebibliographydt">
     <w:name w:val="printthebibliography-dt"/>
-    <w:next w:val="style65"/>
+    <w:qFormat/>
     <w:pPr>
       <w:widowControl w:val="false"/>
       <w:suppressAutoHyphens w:val="true"/>
-      <w:spacing w:after="0" w:before="0"/>
-      <w:ind w:hanging="0" w:left="0" w:right="0"/>
-      <w:contextualSpacing w:val="false"/>
+      <w:spacing w:before="0" w:after="0"/>
+      <w:ind w:hanging="0"/>
     </w:pPr>
     <w:rPr>
       <w:sz w:val="24"/>
       <w:lang w:val="en-US"/>
     </w:rPr>
   </w:style>
-  <w:style w:styleId="style66" w:type="paragraph">
+  <w:style w:type="paragraph" w:styleId="Quote">
     <w:name w:val="quote"/>
-    <w:basedOn w:val="style50"/>
-    <w:next w:val="style50"/>
-    <w:pPr>
-      <w:spacing w:after="113" w:before="113"/>
-      <w:ind w:hanging="0" w:left="567" w:right="567"/>
-      <w:contextualSpacing w:val="false"/>
-    </w:pPr>
-    <w:rPr/>
-  </w:style>
-  <w:style w:styleId="style67" w:type="paragraph">
+    <w:basedOn w:val="Textbody"/>
+    <w:next w:val="Textbody"/>
+    <w:qFormat/>
+    <w:pPr>
+      <w:spacing w:before="113" w:after="113"/>
+      <w:ind w:left="567" w:right="567" w:hanging="0"/>
+    </w:pPr>
+    <w:rPr/>
+  </w:style>
+  <w:style w:type="paragraph" w:styleId="Quotetrl">
     <w:name w:val="quote-trl"/>
-    <w:next w:val="style67"/>
+    <w:qFormat/>
     <w:pPr>
       <w:widowControl w:val="false"/>
       <w:suppressAutoHyphens w:val="true"/>
-      <w:bidi/>
-      <w:spacing w:after="113" w:before="113"/>
-      <w:ind w:hanging="0" w:left="567" w:right="567"/>
-      <w:contextualSpacing w:val="false"/>
-      <w:jc w:val="right"/>
+      <w:bidi w:val="1"/>
+      <w:spacing w:before="113" w:after="113"/>
+      <w:ind w:left="567" w:right="567" w:hanging="0"/>
+      <w:jc w:val="left"/>
     </w:pPr>
     <w:rPr>
       <w:sz w:val="24"/>
       <w:lang w:val="en-US"/>
     </w:rPr>
   </w:style>
-  <w:style w:styleId="style68" w:type="paragraph">
+  <w:style w:type="paragraph" w:styleId="Beginenvp">
     <w:name w:val="begin-env-p"/>
-    <w:next w:val="style68"/>
+    <w:qFormat/>
     <w:pPr>
       <w:widowControl w:val="false"/>
       <w:suppressAutoHyphens w:val="true"/>
-      <w:spacing w:after="0" w:before="113" w:line="6" w:lineRule="exact"/>
-      <w:contextualSpacing w:val="false"/>
+      <w:spacing w:lineRule="exact" w:line="6" w:before="113" w:after="0"/>
     </w:pPr>
     <w:rPr>
       <w:sz w:val="24"/>
       <w:lang w:val="en-US"/>
     </w:rPr>
   </w:style>
-  <w:style w:styleId="style69" w:type="paragraph">
+  <w:style w:type="paragraph" w:styleId="Endenvp">
     <w:name w:val="end-env-p"/>
-    <w:next w:val="style69"/>
+    <w:qFormat/>
     <w:pPr>
       <w:widowControl w:val="false"/>
       <w:suppressAutoHyphens w:val="true"/>
-      <w:spacing w:after="113" w:before="0" w:line="6" w:lineRule="exact"/>
-      <w:contextualSpacing w:val="false"/>
+      <w:spacing w:lineRule="exact" w:line="6" w:before="0" w:after="113"/>
     </w:pPr>
     <w:rPr>
       <w:sz w:val="24"/>
       <w:lang w:val="en-US"/>
     </w:rPr>
   </w:style>
-  <w:style w:styleId="style70" w:type="paragraph">
+  <w:style w:type="paragraph" w:styleId="ContentsHeading">
     <w:name w:val="Contents-Heading"/>
-    <w:basedOn w:val="style78"/>
-    <w:next w:val="style70"/>
+    <w:basedOn w:val="Heading"/>
+    <w:qFormat/>
     <w:pPr>
       <w:suppressLineNumbers/>
-      <w:spacing w:after="113" w:before="283"/>
-      <w:ind w:hanging="0" w:left="0" w:right="0"/>
-      <w:contextualSpacing w:val="false"/>
-    </w:pPr>
-    <w:rPr/>
-  </w:style>
-  <w:style w:styleId="style71" w:type="paragraph">
+      <w:spacing w:before="283" w:after="113"/>
+      <w:ind w:left="0" w:right="0" w:hanging="0"/>
+    </w:pPr>
+    <w:rPr/>
+  </w:style>
+  <w:style w:type="paragraph" w:styleId="IndexHeading">
     <w:name w:val="Index-Heading"/>
-    <w:basedOn w:val="style78"/>
-    <w:next w:val="style71"/>
+    <w:basedOn w:val="Heading"/>
+    <w:qFormat/>
     <w:pPr>
       <w:suppressLineNumbers/>
-      <w:ind w:hanging="0" w:left="0" w:right="0"/>
-    </w:pPr>
-    <w:rPr/>
-  </w:style>
-  <w:style w:styleId="style72" w:type="paragraph">
+      <w:ind w:left="0" w:right="0" w:hanging="0"/>
+    </w:pPr>
+    <w:rPr/>
+  </w:style>
+  <w:style w:type="paragraph" w:styleId="Verse">
     <w:name w:val="verse"/>
-    <w:basedOn w:val="style50"/>
-    <w:next w:val="style50"/>
-    <w:pPr>
-      <w:spacing w:after="113" w:before="113"/>
-      <w:ind w:hanging="283" w:left="850" w:right="567"/>
-      <w:contextualSpacing w:val="false"/>
-    </w:pPr>
-    <w:rPr/>
-  </w:style>
-  <w:style w:styleId="style73" w:type="paragraph">
+    <w:basedOn w:val="Textbody"/>
+    <w:next w:val="Textbody"/>
+    <w:qFormat/>
+    <w:pPr>
+      <w:spacing w:before="113" w:after="113"/>
+      <w:ind w:left="850" w:right="567" w:hanging="283"/>
+    </w:pPr>
+    <w:rPr/>
+  </w:style>
+  <w:style w:type="paragraph" w:styleId="Algorithmicdd">
     <w:name w:val="algorithmic-dd"/>
-    <w:basedOn w:val="style0"/>
-    <w:next w:val="style73"/>
-    <w:pPr>
-      <w:spacing w:after="113" w:before="0"/>
-      <w:ind w:hanging="0" w:left="504" w:right="0"/>
-      <w:contextualSpacing w:val="false"/>
-    </w:pPr>
-    <w:rPr/>
-  </w:style>
-  <w:style w:styleId="style74" w:type="paragraph">
+    <w:basedOn w:val="Normal"/>
+    <w:qFormat/>
+    <w:pPr>
+      <w:spacing w:before="0" w:after="113"/>
+      <w:ind w:left="504" w:right="0" w:hanging="0"/>
+    </w:pPr>
+    <w:rPr/>
+  </w:style>
+  <w:style w:type="paragraph" w:styleId="Algorithmicdt">
     <w:name w:val="algorithmic-dt"/>
-    <w:next w:val="style74"/>
+    <w:qFormat/>
     <w:pPr>
       <w:widowControl w:val="false"/>
       <w:suppressAutoHyphens w:val="true"/>
-      <w:ind w:hanging="0" w:left="144" w:right="0"/>
+      <w:ind w:left="144" w:right="0" w:hanging="0"/>
     </w:pPr>
     <w:rPr>
       <w:sz w:val="24"/>
       <w:lang w:val="en-US"/>
     </w:rPr>
   </w:style>
-  <w:style w:styleId="style75" w:type="paragraph">
+  <w:style w:type="paragraph" w:styleId="PreformattedText">
     <w:name w:val="Preformatted-Text"/>
-    <w:basedOn w:val="style0"/>
-    <w:next w:val="style75"/>
-    <w:pPr>
-      <w:spacing w:after="113" w:before="113"/>
-      <w:ind w:hanging="0" w:left="0" w:right="0"/>
-      <w:contextualSpacing w:val="false"/>
+    <w:basedOn w:val="Normal"/>
+    <w:qFormat/>
+    <w:pPr>
+      <w:spacing w:before="113" w:after="113"/>
+      <w:ind w:hanging="0"/>
     </w:pPr>
     <w:rPr>
       <w:rFonts w:ascii="monospace" w:hAnsi="monospace"/>
     </w:rPr>
   </w:style>
-  <w:style w:styleId="style76" w:type="paragraph">
+  <w:style w:type="paragraph" w:styleId="PreformattedTextrtl">
     <w:name w:val="Preformatted-Text-rtl"/>
-    <w:basedOn w:val="style0"/>
-    <w:next w:val="style76"/>
-    <w:pPr>
-      <w:bidi/>
-      <w:spacing w:after="113" w:before="113"/>
-      <w:ind w:hanging="0" w:left="0" w:right="0"/>
-      <w:contextualSpacing w:val="false"/>
-      <w:jc w:val="right"/>
+    <w:basedOn w:val="Normal"/>
+    <w:qFormat/>
+    <w:pPr>
+      <w:bidi w:val="1"/>
+      <w:spacing w:before="113" w:after="113"/>
+      <w:ind w:hanging="0"/>
+      <w:jc w:val="left"/>
     </w:pPr>
     <w:rPr>
       <w:rFonts w:ascii="monospace" w:hAnsi="monospace"/>
     </w:rPr>
   </w:style>
-  <w:style w:styleId="style77" w:type="paragraph">
+  <w:style w:type="paragraph" w:styleId="Footnote">
     <w:name w:val="Footnote"/>
-    <w:basedOn w:val="style0"/>
-    <w:next w:val="style77"/>
-    <w:pPr>
-      <w:ind w:hanging="288" w:left="288" w:right="0"/>
-    </w:pPr>
-    <w:rPr/>
-  </w:style>
-  <w:style w:styleId="style78" w:type="paragraph">
+    <w:basedOn w:val="Normal"/>
+    <w:pPr>
+      <w:ind w:left="288" w:right="0" w:hanging="288"/>
+    </w:pPr>
+    <w:rPr/>
+  </w:style>
+  <w:style w:type="paragraph" w:styleId="Heading">
     <w:name w:val="Heading"/>
-    <w:basedOn w:val="style0"/>
-    <w:next w:val="style79"/>
+    <w:basedOn w:val="Normal"/>
+    <w:next w:val="TextBody1"/>
+    <w:qFormat/>
     <w:pPr>
       <w:keepNext/>
-      <w:spacing w:after="120" w:before="240"/>
-      <w:contextualSpacing w:val="false"/>
-    </w:pPr>
-    <w:rPr>
-      <w:rFonts w:ascii="Arial" w:cs="Tahoma" w:eastAsia="MS Mincho" w:hAnsi="Arial"/>
+      <w:spacing w:before="240" w:after="120"/>
+    </w:pPr>
+    <w:rPr>
+      <w:rFonts w:ascii="Liberation Sans" w:hAnsi="Liberation Sans" w:eastAsia="MS Mincho" w:cs="Tahoma"/>
       <w:sz w:val="28"/>
       <w:szCs w:val="28"/>
     </w:rPr>
   </w:style>
-  <w:style w:styleId="style79" w:type="paragraph">
+  <w:style w:type="paragraph" w:styleId="TextBody1">
     <w:name w:val="Text Body"/>
-    <w:basedOn w:val="style0"/>
-    <w:next w:val="style79"/>
-    <w:pPr>
-      <w:spacing w:after="120" w:before="0"/>
-      <w:contextualSpacing w:val="false"/>
-    </w:pPr>
-    <w:rPr/>
-  </w:style>
-  <w:style w:styleId="style80" w:type="paragraph">
+    <w:basedOn w:val="Normal"/>
+    <w:pPr>
+      <w:spacing w:lineRule="auto" w:line="288" w:before="0" w:after="140"/>
+    </w:pPr>
+    <w:rPr/>
+  </w:style>
+  <w:style w:type="paragraph" w:styleId="Title">
     <w:name w:val="Title"/>
-    <w:basedOn w:val="style78"/>
-    <w:next w:val="style83"/>
-    <w:pPr>
-      <w:spacing w:after="289" w:before="238"/>
-      <w:contextualSpacing w:val="false"/>
+    <w:basedOn w:val="Heading"/>
+    <w:next w:val="Author"/>
+    <w:qFormat/>
+    <w:pPr>
+      <w:spacing w:before="238" w:after="289"/>
       <w:jc w:val="center"/>
     </w:pPr>
     <w:rPr/>
   </w:style>
-  <w:style w:styleId="style81" w:type="paragraph">
-    <w:name w:val="Subtitle"/>
-    <w:basedOn w:val="style78"/>
-    <w:next w:val="style79"/>
-    <w:pPr>
-      <w:jc w:val="center"/>
-    </w:pPr>
-    <w:rPr>
-      <w:i/>
-      <w:iCs/>
-      <w:sz w:val="28"/>
-      <w:szCs w:val="28"/>
-    </w:rPr>
-  </w:style>
-  <w:style w:styleId="style82" w:type="paragraph">
+  <w:style w:type="paragraph" w:styleId="Titlertl">
     <w:name w:val="Title-rtl"/>
-    <w:next w:val="style84"/>
+    <w:next w:val="Authorrtl"/>
+    <w:qFormat/>
     <w:pPr>
       <w:widowControl w:val="false"/>
       <w:suppressAutoHyphens w:val="true"/>
-      <w:bidi/>
-      <w:spacing w:after="289" w:before="238"/>
-      <w:contextualSpacing w:val="false"/>
+      <w:bidi w:val="1"/>
+      <w:spacing w:before="238" w:after="289"/>
       <w:jc w:val="center"/>
     </w:pPr>
     <w:rPr>
@@ -2145,467 +2066,477 @@
       <w:lang w:val="en-US"/>
     </w:rPr>
   </w:style>
-  <w:style w:styleId="style83" w:type="paragraph">
+  <w:style w:type="paragraph" w:styleId="Author">
     <w:name w:val="author"/>
-    <w:basedOn w:val="style50"/>
-    <w:next w:val="style85"/>
-    <w:pPr>
-      <w:spacing w:after="113" w:before="0"/>
-      <w:contextualSpacing w:val="false"/>
+    <w:basedOn w:val="Textbody"/>
+    <w:next w:val="Date"/>
+    <w:qFormat/>
+    <w:pPr>
+      <w:spacing w:before="0" w:after="113"/>
       <w:jc w:val="center"/>
     </w:pPr>
     <w:rPr/>
   </w:style>
-  <w:style w:styleId="style84" w:type="paragraph">
+  <w:style w:type="paragraph" w:styleId="Authorrtl">
     <w:name w:val="author-rtl"/>
-    <w:basedOn w:val="style52"/>
-    <w:next w:val="style86"/>
-    <w:pPr>
-      <w:bidi/>
-      <w:spacing w:after="113" w:before="0"/>
-      <w:contextualSpacing w:val="false"/>
+    <w:basedOn w:val="Textbodyrtl"/>
+    <w:next w:val="Datertl"/>
+    <w:qFormat/>
+    <w:pPr>
+      <w:bidi w:val="1"/>
+      <w:spacing w:before="0" w:after="113"/>
       <w:jc w:val="center"/>
     </w:pPr>
     <w:rPr/>
   </w:style>
-  <w:style w:styleId="style85" w:type="paragraph">
+  <w:style w:type="paragraph" w:styleId="Date">
     <w:name w:val="date"/>
-    <w:basedOn w:val="style50"/>
-    <w:next w:val="style50"/>
-    <w:pPr>
-      <w:spacing w:after="113" w:before="0"/>
-      <w:contextualSpacing w:val="false"/>
+    <w:basedOn w:val="Textbody"/>
+    <w:next w:val="Textbody"/>
+    <w:qFormat/>
+    <w:pPr>
+      <w:spacing w:before="0" w:after="113"/>
       <w:jc w:val="center"/>
     </w:pPr>
     <w:rPr/>
   </w:style>
-  <w:style w:styleId="style86" w:type="paragraph">
+  <w:style w:type="paragraph" w:styleId="Datertl">
     <w:name w:val="date-rtl"/>
-    <w:basedOn w:val="style50"/>
-    <w:next w:val="style50"/>
-    <w:pPr>
-      <w:bidi/>
-      <w:spacing w:after="113" w:before="0"/>
-      <w:contextualSpacing w:val="false"/>
+    <w:basedOn w:val="Textbody"/>
+    <w:next w:val="Textbody"/>
+    <w:qFormat/>
+    <w:pPr>
+      <w:bidi w:val="1"/>
+      <w:spacing w:before="0" w:after="113"/>
       <w:jc w:val="center"/>
     </w:pPr>
     <w:rPr/>
   </w:style>
-  <w:style w:styleId="style87" w:type="paragraph">
+  <w:style w:type="paragraph" w:styleId="Abstract">
     <w:name w:val="abstract"/>
-    <w:basedOn w:val="style50"/>
-    <w:next w:val="style50"/>
-    <w:pPr>
-      <w:spacing w:after="113" w:before="0"/>
-      <w:ind w:hanging="0" w:left="1701" w:right="1701"/>
-      <w:contextualSpacing w:val="false"/>
-    </w:pPr>
-    <w:rPr/>
-  </w:style>
-  <w:style w:styleId="style88" w:type="paragraph">
+    <w:basedOn w:val="Textbody"/>
+    <w:next w:val="Textbody"/>
+    <w:qFormat/>
+    <w:pPr>
+      <w:spacing w:before="0" w:after="113"/>
+      <w:ind w:left="1701" w:right="1701" w:hanging="0"/>
+    </w:pPr>
+    <w:rPr/>
+  </w:style>
+  <w:style w:type="paragraph" w:styleId="Abstractrtl">
     <w:name w:val="abstract-rtl"/>
-    <w:basedOn w:val="style52"/>
-    <w:next w:val="style52"/>
-    <w:pPr>
-      <w:bidi/>
-      <w:spacing w:after="113" w:before="0"/>
-      <w:ind w:hanging="0" w:left="1701" w:right="1701"/>
-      <w:contextualSpacing w:val="false"/>
-    </w:pPr>
-    <w:rPr/>
-  </w:style>
-  <w:style w:styleId="style89" w:type="paragraph">
+    <w:basedOn w:val="Textbodyrtl"/>
+    <w:next w:val="Textbodyrtl"/>
+    <w:qFormat/>
+    <w:pPr>
+      <w:bidi w:val="1"/>
+      <w:spacing w:before="0" w:after="113"/>
+      <w:ind w:left="1701" w:right="1701" w:hanging="0"/>
+    </w:pPr>
+    <w:rPr/>
+  </w:style>
+  <w:style w:type="paragraph" w:styleId="Abstracttitle">
     <w:name w:val="abstract-title"/>
-    <w:basedOn w:val="style87"/>
-    <w:next w:val="style87"/>
-    <w:pPr>
-      <w:spacing w:after="0" w:before="283"/>
-      <w:contextualSpacing w:val="false"/>
+    <w:basedOn w:val="Abstract"/>
+    <w:next w:val="Abstract"/>
+    <w:qFormat/>
+    <w:pPr>
+      <w:spacing w:before="283" w:after="0"/>
       <w:jc w:val="center"/>
     </w:pPr>
     <w:rPr/>
   </w:style>
-  <w:style w:styleId="style90" w:type="paragraph">
+  <w:style w:type="paragraph" w:styleId="Contents1">
     <w:name w:val="Contents-1"/>
-    <w:basedOn w:val="style126"/>
-    <w:next w:val="style90"/>
+    <w:basedOn w:val="Index"/>
+    <w:qFormat/>
     <w:pPr>
       <w:tabs>
-        <w:tab w:leader="none" w:pos="9637" w:val="right"/>
+        <w:tab w:val="right" w:pos="9637" w:leader="none"/>
       </w:tabs>
-      <w:spacing w:after="57" w:before="0"/>
-      <w:ind w:hanging="0" w:left="0" w:right="0"/>
-      <w:contextualSpacing w:val="false"/>
-    </w:pPr>
-    <w:rPr/>
-  </w:style>
-  <w:style w:styleId="style91" w:type="paragraph">
+      <w:spacing w:before="0" w:after="57"/>
+      <w:ind w:left="0" w:right="0" w:hanging="0"/>
+    </w:pPr>
+    <w:rPr/>
+  </w:style>
+  <w:style w:type="paragraph" w:styleId="Contents2">
     <w:name w:val="Contents-2"/>
-    <w:basedOn w:val="style126"/>
-    <w:next w:val="style91"/>
+    <w:basedOn w:val="Index"/>
+    <w:qFormat/>
     <w:pPr>
       <w:tabs>
-        <w:tab w:leader="none" w:pos="9637" w:val="right"/>
+        <w:tab w:val="right" w:pos="9354" w:leader="none"/>
       </w:tabs>
-      <w:ind w:hanging="0" w:left="283" w:right="0"/>
-    </w:pPr>
-    <w:rPr/>
-  </w:style>
-  <w:style w:styleId="style92" w:type="paragraph">
+      <w:ind w:left="283" w:right="0" w:hanging="0"/>
+    </w:pPr>
+    <w:rPr/>
+  </w:style>
+  <w:style w:type="paragraph" w:styleId="Contents3">
     <w:name w:val="Contents-3"/>
-    <w:basedOn w:val="style126"/>
-    <w:next w:val="style92"/>
+    <w:basedOn w:val="Index"/>
+    <w:qFormat/>
     <w:pPr>
       <w:tabs>
-        <w:tab w:leader="none" w:pos="9637" w:val="right"/>
+        <w:tab w:val="right" w:pos="9071" w:leader="none"/>
       </w:tabs>
-      <w:ind w:hanging="0" w:left="566" w:right="0"/>
-    </w:pPr>
-    <w:rPr/>
-  </w:style>
-  <w:style w:styleId="style93" w:type="paragraph">
+      <w:ind w:left="566" w:right="0" w:hanging="0"/>
+    </w:pPr>
+    <w:rPr/>
+  </w:style>
+  <w:style w:type="paragraph" w:styleId="Contents4">
     <w:name w:val="Contents-4"/>
-    <w:basedOn w:val="style126"/>
-    <w:next w:val="style93"/>
+    <w:basedOn w:val="Index"/>
+    <w:qFormat/>
     <w:pPr>
       <w:tabs>
-        <w:tab w:leader="none" w:pos="9637" w:val="right"/>
+        <w:tab w:val="right" w:pos="8788" w:leader="none"/>
       </w:tabs>
-      <w:ind w:hanging="0" w:left="849" w:right="0"/>
-    </w:pPr>
-    <w:rPr/>
-  </w:style>
-  <w:style w:styleId="style94" w:type="paragraph">
+      <w:ind w:left="849" w:right="0" w:hanging="0"/>
+    </w:pPr>
+    <w:rPr/>
+  </w:style>
+  <w:style w:type="paragraph" w:styleId="Contents5">
     <w:name w:val="Contents-5"/>
-    <w:basedOn w:val="style126"/>
-    <w:next w:val="style94"/>
+    <w:basedOn w:val="Index"/>
+    <w:qFormat/>
     <w:pPr>
       <w:tabs>
-        <w:tab w:leader="none" w:pos="9637" w:val="right"/>
+        <w:tab w:val="right" w:pos="8505" w:leader="none"/>
       </w:tabs>
-      <w:ind w:hanging="0" w:left="1132" w:right="0"/>
-    </w:pPr>
-    <w:rPr/>
-  </w:style>
-  <w:style w:styleId="style95" w:type="paragraph">
+      <w:ind w:left="1132" w:right="0" w:hanging="0"/>
+    </w:pPr>
+    <w:rPr/>
+  </w:style>
+  <w:style w:type="paragraph" w:styleId="Index1">
     <w:name w:val="Index-1"/>
-    <w:basedOn w:val="style126"/>
-    <w:next w:val="style95"/>
-    <w:pPr>
-      <w:ind w:hanging="0" w:left="0" w:right="0"/>
-    </w:pPr>
-    <w:rPr/>
-  </w:style>
-  <w:style w:styleId="style96" w:type="paragraph">
+    <w:basedOn w:val="Index"/>
+    <w:qFormat/>
+    <w:pPr>
+      <w:ind w:left="0" w:right="0" w:hanging="0"/>
+    </w:pPr>
+    <w:rPr/>
+  </w:style>
+  <w:style w:type="paragraph" w:styleId="Index2">
     <w:name w:val="Index-2"/>
-    <w:basedOn w:val="style126"/>
-    <w:next w:val="style96"/>
-    <w:pPr>
-      <w:ind w:hanging="0" w:left="283" w:right="0"/>
-    </w:pPr>
-    <w:rPr/>
-  </w:style>
-  <w:style w:styleId="style97" w:type="paragraph">
+    <w:basedOn w:val="Index"/>
+    <w:qFormat/>
+    <w:pPr>
+      <w:ind w:left="283" w:right="0" w:hanging="0"/>
+    </w:pPr>
+    <w:rPr/>
+  </w:style>
+  <w:style w:type="paragraph" w:styleId="Index3">
     <w:name w:val="Index-3"/>
-    <w:basedOn w:val="style126"/>
-    <w:next w:val="style97"/>
-    <w:pPr>
-      <w:ind w:hanging="0" w:left="566" w:right="0"/>
-    </w:pPr>
-    <w:rPr/>
-  </w:style>
-  <w:style w:styleId="style98" w:type="paragraph">
+    <w:basedOn w:val="Index"/>
+    <w:qFormat/>
+    <w:pPr>
+      <w:ind w:left="566" w:right="0" w:hanging="0"/>
+    </w:pPr>
+    <w:rPr/>
+  </w:style>
+  <w:style w:type="paragraph" w:styleId="Pbibitem">
     <w:name w:val="p-bibitem"/>
-    <w:basedOn w:val="style0"/>
-    <w:next w:val="style98"/>
-    <w:pPr>
-      <w:ind w:hanging="567" w:left="567" w:right="0"/>
-    </w:pPr>
-    <w:rPr/>
-  </w:style>
-  <w:style w:styleId="style99" w:type="paragraph">
+    <w:basedOn w:val="Normal"/>
+    <w:qFormat/>
+    <w:pPr>
+      <w:ind w:left="567" w:right="0" w:hanging="567"/>
+    </w:pPr>
+    <w:rPr/>
+  </w:style>
+  <w:style w:type="paragraph" w:styleId="Quotation">
     <w:name w:val="quotation"/>
-    <w:basedOn w:val="style0"/>
-    <w:next w:val="style99"/>
-    <w:pPr>
-      <w:spacing w:after="0" w:before="0"/>
-      <w:ind w:firstLine="283" w:left="567" w:right="567"/>
-      <w:contextualSpacing w:val="false"/>
-    </w:pPr>
-    <w:rPr/>
-  </w:style>
-  <w:style w:styleId="style100" w:type="paragraph">
+    <w:basedOn w:val="Normal"/>
+    <w:qFormat/>
+    <w:pPr>
+      <w:spacing w:before="0" w:after="0"/>
+      <w:ind w:left="567" w:right="567" w:firstLine="283"/>
+    </w:pPr>
+    <w:rPr/>
+  </w:style>
+  <w:style w:type="paragraph" w:styleId="Quotationrtl">
     <w:name w:val="quotation-rtl"/>
-    <w:basedOn w:val="style0"/>
-    <w:next w:val="style100"/>
-    <w:pPr>
-      <w:bidi/>
-      <w:spacing w:after="0" w:before="0"/>
-      <w:ind w:firstLine="283" w:left="567" w:right="567"/>
-      <w:contextualSpacing w:val="false"/>
+    <w:basedOn w:val="Normal"/>
+    <w:qFormat/>
+    <w:pPr>
+      <w:bidi w:val="1"/>
+      <w:spacing w:before="0" w:after="0"/>
+      <w:ind w:left="567" w:right="567" w:firstLine="283"/>
+      <w:jc w:val="left"/>
+    </w:pPr>
+    <w:rPr/>
+  </w:style>
+  <w:style w:type="paragraph" w:styleId="Flushright">
+    <w:name w:val="flushright"/>
+    <w:basedOn w:val="Textbody"/>
+    <w:next w:val="Textbody"/>
+    <w:qFormat/>
+    <w:pPr>
+      <w:spacing w:before="113" w:after="113"/>
       <w:jc w:val="right"/>
     </w:pPr>
     <w:rPr/>
   </w:style>
-  <w:style w:styleId="style101" w:type="paragraph">
-    <w:name w:val="flushright"/>
-    <w:basedOn w:val="style50"/>
-    <w:next w:val="style50"/>
-    <w:pPr>
-      <w:spacing w:after="113" w:before="113"/>
-      <w:contextualSpacing w:val="false"/>
-      <w:jc w:val="right"/>
-    </w:pPr>
-    <w:rPr/>
-  </w:style>
-  <w:style w:styleId="style102" w:type="paragraph">
+  <w:style w:type="paragraph" w:styleId="Flushleft">
     <w:name w:val="flushleft"/>
-    <w:basedOn w:val="style50"/>
-    <w:next w:val="style50"/>
-    <w:pPr>
-      <w:spacing w:after="113" w:before="113"/>
-      <w:contextualSpacing w:val="false"/>
+    <w:basedOn w:val="Textbody"/>
+    <w:next w:val="Textbody"/>
+    <w:qFormat/>
+    <w:pPr>
+      <w:spacing w:before="113" w:after="113"/>
       <w:jc w:val="left"/>
     </w:pPr>
     <w:rPr/>
   </w:style>
-  <w:style w:styleId="style103" w:type="paragraph">
+  <w:style w:type="paragraph" w:styleId="Center">
     <w:name w:val="center"/>
-    <w:basedOn w:val="style50"/>
-    <w:next w:val="style50"/>
-    <w:pPr>
-      <w:spacing w:after="113" w:before="113"/>
-      <w:contextualSpacing w:val="false"/>
+    <w:basedOn w:val="Textbody"/>
+    <w:next w:val="Textbody"/>
+    <w:qFormat/>
+    <w:pPr>
+      <w:spacing w:before="113" w:after="113"/>
       <w:jc w:val="center"/>
     </w:pPr>
     <w:rPr/>
   </w:style>
-  <w:style w:styleId="style104" w:type="paragraph">
+  <w:style w:type="paragraph" w:styleId="Tabbing">
     <w:name w:val="tabbing"/>
-    <w:basedOn w:val="style0"/>
-    <w:next w:val="style104"/>
-    <w:pPr>
-      <w:ind w:firstLine="283" w:left="0" w:right="0"/>
-    </w:pPr>
-    <w:rPr/>
-  </w:style>
-  <w:style w:styleId="style105" w:type="paragraph">
+    <w:basedOn w:val="Normal"/>
+    <w:qFormat/>
+    <w:pPr>
+      <w:ind w:left="0" w:right="0" w:firstLine="283"/>
+    </w:pPr>
+    <w:rPr/>
+  </w:style>
+  <w:style w:type="paragraph" w:styleId="Part">
     <w:name w:val="part"/>
-    <w:basedOn w:val="style78"/>
-    <w:next w:val="style50"/>
-    <w:pPr>
-      <w:spacing w:after="119" w:before="295"/>
-      <w:contextualSpacing w:val="false"/>
-    </w:pPr>
-    <w:rPr/>
-  </w:style>
-  <w:style w:styleId="style106" w:type="paragraph">
+    <w:basedOn w:val="Heading"/>
+    <w:next w:val="Textbody"/>
+    <w:qFormat/>
+    <w:pPr>
+      <w:spacing w:before="295" w:after="119"/>
+    </w:pPr>
+    <w:rPr/>
+  </w:style>
+  <w:style w:type="paragraph" w:styleId="Heading1">
     <w:name w:val="Heading-1"/>
-    <w:basedOn w:val="style78"/>
-    <w:next w:val="style50"/>
-    <w:pPr>
-      <w:spacing w:after="500" w:before="800"/>
-      <w:contextualSpacing w:val="false"/>
-    </w:pPr>
-    <w:rPr/>
-  </w:style>
-  <w:style w:styleId="style107" w:type="paragraph">
+    <w:basedOn w:val="Heading"/>
+    <w:next w:val="Textbody"/>
+    <w:qFormat/>
+    <w:pPr>
+      <w:spacing w:before="800" w:after="500"/>
+    </w:pPr>
+    <w:rPr/>
+  </w:style>
+  <w:style w:type="paragraph" w:styleId="Heading1rtl">
     <w:name w:val="Heading-1-rtl"/>
-    <w:next w:val="style52"/>
+    <w:next w:val="Textbodyrtl"/>
+    <w:qFormat/>
     <w:pPr>
       <w:widowControl w:val="false"/>
       <w:suppressAutoHyphens w:val="true"/>
-      <w:bidi/>
-      <w:jc w:val="right"/>
+      <w:bidi w:val="1"/>
+      <w:jc w:val="left"/>
     </w:pPr>
     <w:rPr>
       <w:sz w:val="24"/>
       <w:lang w:val="en-US"/>
     </w:rPr>
   </w:style>
-  <w:style w:styleId="style108" w:type="paragraph">
+  <w:style w:type="paragraph" w:styleId="Heading2">
     <w:name w:val="Heading-2"/>
-    <w:basedOn w:val="style78"/>
-    <w:next w:val="style50"/>
-    <w:pPr>
-      <w:spacing w:after="180" w:before="240"/>
-      <w:contextualSpacing w:val="false"/>
-    </w:pPr>
-    <w:rPr/>
-  </w:style>
-  <w:style w:styleId="style109" w:type="paragraph">
+    <w:basedOn w:val="Heading"/>
+    <w:next w:val="Textbody"/>
+    <w:qFormat/>
+    <w:pPr>
+      <w:spacing w:before="240" w:after="180"/>
+    </w:pPr>
+    <w:rPr/>
+  </w:style>
+  <w:style w:type="paragraph" w:styleId="Heading2rtl">
     <w:name w:val="Heading-2-rtl"/>
-    <w:basedOn w:val="style78"/>
-    <w:next w:val="style50"/>
-    <w:pPr>
-      <w:bidi/>
-      <w:spacing w:after="0" w:before="238"/>
-      <w:contextualSpacing w:val="false"/>
-      <w:jc w:val="right"/>
-    </w:pPr>
-    <w:rPr/>
-  </w:style>
-  <w:style w:styleId="style110" w:type="paragraph">
+    <w:basedOn w:val="Heading"/>
+    <w:next w:val="Textbody"/>
+    <w:qFormat/>
+    <w:pPr>
+      <w:bidi w:val="1"/>
+      <w:spacing w:before="238" w:after="0"/>
+      <w:jc w:val="left"/>
+    </w:pPr>
+    <w:rPr/>
+  </w:style>
+  <w:style w:type="paragraph" w:styleId="Heading3">
     <w:name w:val="Heading-3"/>
-    <w:basedOn w:val="style78"/>
-    <w:next w:val="style50"/>
+    <w:basedOn w:val="Heading"/>
+    <w:next w:val="Textbody"/>
+    <w:qFormat/>
     <w:pPr/>
     <w:rPr/>
   </w:style>
-  <w:style w:styleId="style111" w:type="paragraph">
+  <w:style w:type="paragraph" w:styleId="Heading3rtl">
     <w:name w:val="Heading-3-rtl"/>
-    <w:next w:val="style52"/>
+    <w:next w:val="Textbodyrtl"/>
+    <w:qFormat/>
     <w:pPr>
       <w:widowControl w:val="false"/>
       <w:suppressAutoHyphens w:val="true"/>
-      <w:bidi/>
-      <w:jc w:val="right"/>
+      <w:bidi w:val="1"/>
+      <w:jc w:val="left"/>
     </w:pPr>
     <w:rPr>
       <w:sz w:val="24"/>
       <w:lang w:val="en-US"/>
     </w:rPr>
   </w:style>
-  <w:style w:styleId="style112" w:type="paragraph">
+  <w:style w:type="paragraph" w:styleId="Heading4">
     <w:name w:val="Heading-4"/>
-    <w:basedOn w:val="style78"/>
-    <w:next w:val="style50"/>
-    <w:pPr>
-      <w:spacing w:after="0" w:before="238"/>
-      <w:contextualSpacing w:val="false"/>
-    </w:pPr>
-    <w:rPr/>
-  </w:style>
-  <w:style w:styleId="style113" w:type="paragraph">
+    <w:basedOn w:val="Heading"/>
+    <w:next w:val="Textbody"/>
+    <w:qFormat/>
+    <w:pPr>
+      <w:spacing w:before="238" w:after="0"/>
+    </w:pPr>
+    <w:rPr/>
+  </w:style>
+  <w:style w:type="paragraph" w:styleId="Heading4rtl">
     <w:name w:val="Heading-4-rtl"/>
-    <w:next w:val="style52"/>
+    <w:next w:val="Textbodyrtl"/>
+    <w:qFormat/>
     <w:pPr>
       <w:widowControl w:val="false"/>
       <w:suppressAutoHyphens w:val="true"/>
-      <w:bidi/>
-      <w:spacing w:after="0" w:before="238"/>
-      <w:contextualSpacing w:val="false"/>
-      <w:jc w:val="right"/>
+      <w:bidi w:val="1"/>
+      <w:spacing w:before="238" w:after="0"/>
+      <w:jc w:val="left"/>
     </w:pPr>
     <w:rPr>
       <w:sz w:val="24"/>
       <w:lang w:val="en-US"/>
     </w:rPr>
   </w:style>
-  <w:style w:styleId="style114" w:type="paragraph">
+  <w:style w:type="paragraph" w:styleId="Heading5">
     <w:name w:val="Heading-5"/>
-    <w:basedOn w:val="style78"/>
-    <w:next w:val="style50"/>
-    <w:pPr>
-      <w:spacing w:after="0" w:before="238"/>
-      <w:ind w:hanging="0" w:left="0" w:right="0"/>
-      <w:contextualSpacing w:val="false"/>
-    </w:pPr>
-    <w:rPr/>
-  </w:style>
-  <w:style w:styleId="style115" w:type="paragraph">
+    <w:basedOn w:val="Heading"/>
+    <w:next w:val="Textbody"/>
+    <w:qFormat/>
+    <w:pPr>
+      <w:spacing w:before="238" w:after="0"/>
+      <w:ind w:left="0" w:right="0" w:hanging="0"/>
+    </w:pPr>
+    <w:rPr/>
+  </w:style>
+  <w:style w:type="paragraph" w:styleId="Heading5rtl">
     <w:name w:val="Heading-5-rtl"/>
-    <w:basedOn w:val="style78"/>
-    <w:next w:val="style50"/>
-    <w:pPr>
-      <w:bidi/>
-      <w:spacing w:after="0" w:before="238"/>
-      <w:ind w:hanging="0" w:left="0" w:right="0"/>
-      <w:contextualSpacing w:val="false"/>
-      <w:jc w:val="right"/>
-    </w:pPr>
-    <w:rPr/>
-  </w:style>
-  <w:style w:styleId="style116" w:type="paragraph">
+    <w:basedOn w:val="Heading"/>
+    <w:next w:val="Textbody"/>
+    <w:qFormat/>
+    <w:pPr>
+      <w:bidi w:val="1"/>
+      <w:spacing w:before="238" w:after="0"/>
+      <w:ind w:left="0" w:right="0" w:hanging="0"/>
+      <w:jc w:val="left"/>
+    </w:pPr>
+    <w:rPr/>
+  </w:style>
+  <w:style w:type="paragraph" w:styleId="Heading6">
     <w:name w:val="Heading-6"/>
-    <w:basedOn w:val="style78"/>
-    <w:next w:val="style50"/>
+    <w:basedOn w:val="Heading"/>
+    <w:next w:val="Textbody"/>
+    <w:qFormat/>
     <w:pPr/>
     <w:rPr/>
   </w:style>
-  <w:style w:styleId="style117" w:type="paragraph">
+  <w:style w:type="paragraph" w:styleId="Heading6rtl">
     <w:name w:val="Heading-6-rtl"/>
-    <w:next w:val="style52"/>
+    <w:next w:val="Textbodyrtl"/>
+    <w:qFormat/>
     <w:pPr>
       <w:widowControl w:val="false"/>
       <w:suppressAutoHyphens w:val="true"/>
-      <w:bidi/>
-      <w:jc w:val="right"/>
+      <w:bidi w:val="1"/>
+      <w:jc w:val="left"/>
     </w:pPr>
     <w:rPr>
       <w:sz w:val="24"/>
       <w:lang w:val="en-US"/>
     </w:rPr>
   </w:style>
-  <w:style w:styleId="style118" w:type="paragraph">
+  <w:style w:type="paragraph" w:styleId="Heading7">
     <w:name w:val="Heading-7"/>
-    <w:basedOn w:val="style78"/>
-    <w:next w:val="style50"/>
+    <w:basedOn w:val="Heading"/>
+    <w:next w:val="Textbody"/>
+    <w:qFormat/>
     <w:pPr/>
     <w:rPr/>
   </w:style>
-  <w:style w:styleId="style119" w:type="paragraph">
+  <w:style w:type="paragraph" w:styleId="Heading7rtl">
     <w:name w:val="Heading-7-rtl"/>
-    <w:next w:val="style52"/>
+    <w:next w:val="Textbodyrtl"/>
+    <w:qFormat/>
     <w:pPr>
       <w:widowControl w:val="false"/>
       <w:suppressAutoHyphens w:val="true"/>
-      <w:bidi/>
-      <w:jc w:val="right"/>
+      <w:bidi w:val="1"/>
+      <w:jc w:val="left"/>
     </w:pPr>
     <w:rPr>
       <w:sz w:val="24"/>
       <w:lang w:val="en-US"/>
     </w:rPr>
   </w:style>
-  <w:style w:styleId="style120" w:type="paragraph">
+  <w:style w:type="paragraph" w:styleId="Heading8">
     <w:name w:val="Heading-8"/>
-    <w:basedOn w:val="style78"/>
-    <w:next w:val="style50"/>
+    <w:basedOn w:val="Heading"/>
+    <w:next w:val="Textbody"/>
+    <w:qFormat/>
     <w:pPr/>
     <w:rPr/>
   </w:style>
-  <w:style w:styleId="style121" w:type="paragraph">
+  <w:style w:type="paragraph" w:styleId="Heading8rtl">
     <w:name w:val="Heading-8-rtl"/>
-    <w:next w:val="style52"/>
+    <w:next w:val="Textbodyrtl"/>
+    <w:qFormat/>
     <w:pPr>
       <w:widowControl w:val="false"/>
       <w:suppressAutoHyphens w:val="true"/>
-      <w:bidi/>
-      <w:jc w:val="right"/>
+      <w:bidi w:val="1"/>
+      <w:jc w:val="left"/>
     </w:pPr>
     <w:rPr>
       <w:sz w:val="24"/>
       <w:lang w:val="en-US"/>
     </w:rPr>
   </w:style>
-  <w:style w:styleId="style122" w:type="paragraph">
+  <w:style w:type="paragraph" w:styleId="Heading9">
     <w:name w:val="Heading-9"/>
-    <w:basedOn w:val="style78"/>
-    <w:next w:val="style50"/>
+    <w:basedOn w:val="Heading"/>
+    <w:next w:val="Textbody"/>
+    <w:qFormat/>
     <w:pPr/>
     <w:rPr/>
   </w:style>
-  <w:style w:styleId="style123" w:type="paragraph">
+  <w:style w:type="paragraph" w:styleId="Heading9rtl">
     <w:name w:val="Heading-9-rtl"/>
-    <w:basedOn w:val="style78"/>
-    <w:next w:val="style50"/>
-    <w:pPr>
-      <w:bidi/>
-      <w:jc w:val="right"/>
-    </w:pPr>
-    <w:rPr/>
-  </w:style>
-  <w:style w:styleId="style124" w:type="paragraph">
+    <w:basedOn w:val="Heading"/>
+    <w:next w:val="Textbody"/>
+    <w:qFormat/>
+    <w:pPr>
+      <w:bidi w:val="1"/>
+      <w:jc w:val="left"/>
+    </w:pPr>
+    <w:rPr/>
+  </w:style>
+  <w:style w:type="paragraph" w:styleId="Heading10">
     <w:name w:val="Heading-10"/>
-    <w:basedOn w:val="style78"/>
-    <w:next w:val="style50"/>
+    <w:basedOn w:val="Heading"/>
+    <w:next w:val="Textbody"/>
+    <w:qFormat/>
     <w:pPr/>
     <w:rPr/>
   </w:style>
-  <w:style w:styleId="style125" w:type="paragraph">
+  <w:style w:type="paragraph" w:styleId="Heading10rtl">
     <w:name w:val="Heading-10-rtl"/>
-    <w:next w:val="style52"/>
+    <w:next w:val="Textbodyrtl"/>
+    <w:qFormat/>
     <w:pPr>
       <w:widowControl w:val="false"/>
       <w:suppressAutoHyphens w:val="true"/>
@@ -2615,23 +2546,47 @@
       <w:lang w:val="en-US"/>
     </w:rPr>
   </w:style>
-  <w:style w:styleId="style126" w:type="paragraph">
+  <w:style w:type="paragraph" w:styleId="Index">
     <w:name w:val="Index"/>
-    <w:basedOn w:val="style0"/>
-    <w:next w:val="style126"/>
+    <w:basedOn w:val="Normal"/>
+    <w:qFormat/>
     <w:pPr>
       <w:suppressLineNumbers/>
     </w:pPr>
     <w:rPr/>
   </w:style>
-  <w:style w:styleId="style127" w:type="paragraph">
+  <w:style w:type="paragraph" w:styleId="TableContents">
     <w:name w:val="Table Contents"/>
-    <w:basedOn w:val="style0"/>
-    <w:next w:val="style127"/>
+    <w:basedOn w:val="Normal"/>
+    <w:qFormat/>
     <w:pPr>
       <w:suppressLineNumbers/>
     </w:pPr>
     <w:rPr/>
+  </w:style>
+  <w:style w:type="numbering" w:styleId="Itemize">
+    <w:name w:val="Itemize"/>
+  </w:style>
+  <w:style w:type="numbering" w:styleId="Enumerate">
+    <w:name w:val="Enumerate"/>
+  </w:style>
+  <w:style w:type="numbering" w:styleId="Enumeratertl">
+    <w:name w:val="Enumerate-rtl"/>
+  </w:style>
+  <w:style w:type="numbering" w:styleId="Description">
+    <w:name w:val="description"/>
+  </w:style>
+  <w:style w:type="numbering" w:styleId="List">
+    <w:name w:val="list"/>
+  </w:style>
+  <w:style w:type="numbering" w:styleId="Printshorthands">
+    <w:name w:val="printshorthands"/>
+  </w:style>
+  <w:style w:type="numbering" w:styleId="Printthebibliography">
+    <w:name w:val="printthebibliography"/>
+  </w:style>
+  <w:style w:type="numbering" w:styleId="Algorithmic">
+    <w:name w:val="algorithmic"/>
   </w:style>
 </w:styles>
 </file>
</xml_diff>